<commit_message>
starting 1 and 3
</commit_message>
<xml_diff>
--- a/HW_7&8/HW6.docx
+++ b/HW_7&8/HW6.docx
@@ -24,6 +24,9 @@
           </w:p>
           <w:p>
             <w:r>
+              <w:rPr>
+                <w:noProof/>
+              </w:rPr>
               <w:drawing>
                 <wp:inline distT="0" distB="0" distL="0" distR="0" wp14:anchorId="64265855" wp14:editId="2E17A798">
                   <wp:extent cx="2905125" cy="554933"/>
@@ -63,6 +66,9 @@
           </w:p>
           <w:p>
             <w:r>
+              <w:rPr>
+                <w:noProof/>
+              </w:rPr>
               <w:drawing>
                 <wp:inline distT="0" distB="0" distL="0" distR="0" wp14:anchorId="686E6782" wp14:editId="2A049E7E">
                   <wp:extent cx="2561805" cy="1635760"/>
@@ -113,10 +119,7 @@
           <w:p/>
           <w:p/>
           <w:p/>
-          <w:p>
-            <w:bookmarkStart w:id="0" w:name="_GoBack"/>
-            <w:bookmarkEnd w:id="0"/>
-          </w:p>
+          <w:p/>
           <w:p/>
           <w:p/>
           <w:p/>
@@ -184,6 +187,9 @@
           </w:p>
           <w:p>
             <w:r>
+              <w:rPr>
+                <w:noProof/>
+              </w:rPr>
               <w:drawing>
                 <wp:inline distT="0" distB="0" distL="0" distR="0" wp14:anchorId="3A30E35A" wp14:editId="406FC087">
                   <wp:extent cx="3238500" cy="3048088"/>
@@ -299,6 +305,271 @@
           </w:p>
           <w:p>
             <w:r>
+              <w:rPr>
+                <w:noProof/>
+              </w:rPr>
+              <mc:AlternateContent>
+                <mc:Choice Requires="wps">
+                  <w:drawing>
+                    <wp:anchor distT="0" distB="0" distL="114300" distR="114300" simplePos="0" relativeHeight="251663360" behindDoc="0" locked="0" layoutInCell="1" allowOverlap="1" wp14:anchorId="148E4D02" wp14:editId="0DE81971">
+                      <wp:simplePos x="0" y="0"/>
+                      <wp:positionH relativeFrom="column">
+                        <wp:posOffset>282298</wp:posOffset>
+                      </wp:positionH>
+                      <wp:positionV relativeFrom="paragraph">
+                        <wp:posOffset>1245324</wp:posOffset>
+                      </wp:positionV>
+                      <wp:extent cx="616441" cy="319119"/>
+                      <wp:effectExtent l="0" t="0" r="12700" b="24130"/>
+                      <wp:wrapNone/>
+                      <wp:docPr id="5" name="Text Box 5"/>
+                      <wp:cNvGraphicFramePr/>
+                      <a:graphic xmlns:a="http://schemas.openxmlformats.org/drawingml/2006/main">
+                        <a:graphicData uri="http://schemas.microsoft.com/office/word/2010/wordprocessingShape">
+                          <wps:wsp>
+                            <wps:cNvSpPr txBox="1"/>
+                            <wps:spPr>
+                              <a:xfrm>
+                                <a:off x="0" y="0"/>
+                                <a:ext cx="616441" cy="319119"/>
+                              </a:xfrm>
+                              <a:prstGeom prst="rect">
+                                <a:avLst/>
+                              </a:prstGeom>
+                              <a:solidFill>
+                                <a:schemeClr val="lt1"/>
+                              </a:solidFill>
+                              <a:ln w="6350">
+                                <a:solidFill>
+                                  <a:prstClr val="black"/>
+                                </a:solidFill>
+                              </a:ln>
+                            </wps:spPr>
+                            <wps:txbx>
+                              <w:txbxContent>
+                                <w:p>
+                                  <w:r>
+                                    <w:t>Shape</w:t>
+                                  </w:r>
+                                  <w:r>
+                                    <w:t>3</w:t>
+                                  </w:r>
+                                </w:p>
+                              </w:txbxContent>
+                            </wps:txbx>
+                            <wps:bodyPr rot="0" spcFirstLastPara="0" vertOverflow="overflow" horzOverflow="overflow" vert="horz" wrap="square" lIns="91440" tIns="45720" rIns="91440" bIns="45720" numCol="1" spcCol="0" rtlCol="0" fromWordArt="0" anchor="t" anchorCtr="0" forceAA="0" compatLnSpc="1">
+                              <a:prstTxWarp prst="textNoShape">
+                                <a:avLst/>
+                              </a:prstTxWarp>
+                              <a:noAutofit/>
+                            </wps:bodyPr>
+                          </wps:wsp>
+                        </a:graphicData>
+                      </a:graphic>
+                      <wp14:sizeRelH relativeFrom="margin">
+                        <wp14:pctWidth>0</wp14:pctWidth>
+                      </wp14:sizeRelH>
+                    </wp:anchor>
+                  </w:drawing>
+                </mc:Choice>
+                <mc:Fallback>
+                  <w:pict>
+                    <v:shapetype w14:anchorId="148E4D02" id="_x0000_t202" coordsize="21600,21600" o:spt="202" path="m,l,21600r21600,l21600,xe">
+                      <v:stroke joinstyle="miter"/>
+                      <v:path gradientshapeok="t" o:connecttype="rect"/>
+                    </v:shapetype>
+                    <v:shape id="Text Box 5" o:spid="_x0000_s1026" type="#_x0000_t202" style="position:absolute;margin-left:22.25pt;margin-top:98.05pt;width:48.55pt;height:25.15pt;z-index:251663360;visibility:visible;mso-wrap-style:square;mso-width-percent:0;mso-wrap-distance-left:9pt;mso-wrap-distance-top:0;mso-wrap-distance-right:9pt;mso-wrap-distance-bottom:0;mso-position-horizontal:absolute;mso-position-horizontal-relative:text;mso-position-vertical:absolute;mso-position-vertical-relative:text;mso-width-percent:0;mso-width-relative:margin;v-text-anchor:top" o:gfxdata="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" fillcolor="white [3201]" strokeweight=".5pt">
+                      <v:textbox>
+                        <w:txbxContent>
+                          <w:p>
+                            <w:r>
+                              <w:t>Shape</w:t>
+                            </w:r>
+                            <w:r>
+                              <w:t>3</w:t>
+                            </w:r>
+                          </w:p>
+                        </w:txbxContent>
+                      </v:textbox>
+                    </v:shape>
+                  </w:pict>
+                </mc:Fallback>
+              </mc:AlternateContent>
+            </w:r>
+            <w:r>
+              <w:rPr>
+                <w:noProof/>
+              </w:rPr>
+              <mc:AlternateContent>
+                <mc:Choice Requires="wps">
+                  <w:drawing>
+                    <wp:anchor distT="0" distB="0" distL="114300" distR="114300" simplePos="0" relativeHeight="251661312" behindDoc="0" locked="0" layoutInCell="1" allowOverlap="1" wp14:anchorId="04DD3A01" wp14:editId="291C544A">
+                      <wp:simplePos x="0" y="0"/>
+                      <wp:positionH relativeFrom="column">
+                        <wp:posOffset>282298</wp:posOffset>
+                      </wp:positionH>
+                      <wp:positionV relativeFrom="paragraph">
+                        <wp:posOffset>1647292</wp:posOffset>
+                      </wp:positionV>
+                      <wp:extent cx="616441" cy="319119"/>
+                      <wp:effectExtent l="0" t="0" r="12700" b="24130"/>
+                      <wp:wrapNone/>
+                      <wp:docPr id="4" name="Text Box 4"/>
+                      <wp:cNvGraphicFramePr/>
+                      <a:graphic xmlns:a="http://schemas.openxmlformats.org/drawingml/2006/main">
+                        <a:graphicData uri="http://schemas.microsoft.com/office/word/2010/wordprocessingShape">
+                          <wps:wsp>
+                            <wps:cNvSpPr txBox="1"/>
+                            <wps:spPr>
+                              <a:xfrm>
+                                <a:off x="0" y="0"/>
+                                <a:ext cx="616441" cy="319119"/>
+                              </a:xfrm>
+                              <a:prstGeom prst="rect">
+                                <a:avLst/>
+                              </a:prstGeom>
+                              <a:solidFill>
+                                <a:schemeClr val="lt1"/>
+                              </a:solidFill>
+                              <a:ln w="6350">
+                                <a:solidFill>
+                                  <a:prstClr val="black"/>
+                                </a:solidFill>
+                              </a:ln>
+                            </wps:spPr>
+                            <wps:txbx>
+                              <w:txbxContent>
+                                <w:p>
+                                  <w:r>
+                                    <w:t>Shape</w:t>
+                                  </w:r>
+                                  <w:r>
+                                    <w:t>2</w:t>
+                                  </w:r>
+                                </w:p>
+                              </w:txbxContent>
+                            </wps:txbx>
+                            <wps:bodyPr rot="0" spcFirstLastPara="0" vertOverflow="overflow" horzOverflow="overflow" vert="horz" wrap="square" lIns="91440" tIns="45720" rIns="91440" bIns="45720" numCol="1" spcCol="0" rtlCol="0" fromWordArt="0" anchor="t" anchorCtr="0" forceAA="0" compatLnSpc="1">
+                              <a:prstTxWarp prst="textNoShape">
+                                <a:avLst/>
+                              </a:prstTxWarp>
+                              <a:noAutofit/>
+                            </wps:bodyPr>
+                          </wps:wsp>
+                        </a:graphicData>
+                      </a:graphic>
+                      <wp14:sizeRelH relativeFrom="margin">
+                        <wp14:pctWidth>0</wp14:pctWidth>
+                      </wp14:sizeRelH>
+                    </wp:anchor>
+                  </w:drawing>
+                </mc:Choice>
+                <mc:Fallback>
+                  <w:pict>
+                    <v:shape w14:anchorId="04DD3A01" id="Text Box 4" o:spid="_x0000_s1027" type="#_x0000_t202" style="position:absolute;margin-left:22.25pt;margin-top:129.7pt;width:48.55pt;height:25.15pt;z-index:251661312;visibility:visible;mso-wrap-style:square;mso-width-percent:0;mso-wrap-distance-left:9pt;mso-wrap-distance-top:0;mso-wrap-distance-right:9pt;mso-wrap-distance-bottom:0;mso-position-horizontal:absolute;mso-position-horizontal-relative:text;mso-position-vertical:absolute;mso-position-vertical-relative:text;mso-width-percent:0;mso-width-relative:margin;v-text-anchor:top" o:gfxdata="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" fillcolor="white [3201]" strokeweight=".5pt">
+                      <v:textbox>
+                        <w:txbxContent>
+                          <w:p>
+                            <w:r>
+                              <w:t>Shape</w:t>
+                            </w:r>
+                            <w:r>
+                              <w:t>2</w:t>
+                            </w:r>
+                          </w:p>
+                        </w:txbxContent>
+                      </v:textbox>
+                    </v:shape>
+                  </w:pict>
+                </mc:Fallback>
+              </mc:AlternateContent>
+            </w:r>
+            <w:r>
+              <w:rPr>
+                <w:noProof/>
+              </w:rPr>
+              <mc:AlternateContent>
+                <mc:Choice Requires="wps">
+                  <w:drawing>
+                    <wp:anchor distT="0" distB="0" distL="114300" distR="114300" simplePos="0" relativeHeight="251659264" behindDoc="0" locked="0" layoutInCell="1" allowOverlap="1" wp14:anchorId="1395AD8E" wp14:editId="1DFEEB7F">
+                      <wp:simplePos x="0" y="0"/>
+                      <wp:positionH relativeFrom="column">
+                        <wp:posOffset>179858</wp:posOffset>
+                      </wp:positionH>
+                      <wp:positionV relativeFrom="paragraph">
+                        <wp:posOffset>2067965</wp:posOffset>
+                      </wp:positionV>
+                      <wp:extent cx="616441" cy="319119"/>
+                      <wp:effectExtent l="0" t="0" r="12700" b="24130"/>
+                      <wp:wrapNone/>
+                      <wp:docPr id="2" name="Text Box 2"/>
+                      <wp:cNvGraphicFramePr/>
+                      <a:graphic xmlns:a="http://schemas.openxmlformats.org/drawingml/2006/main">
+                        <a:graphicData uri="http://schemas.microsoft.com/office/word/2010/wordprocessingShape">
+                          <wps:wsp>
+                            <wps:cNvSpPr txBox="1"/>
+                            <wps:spPr>
+                              <a:xfrm>
+                                <a:off x="0" y="0"/>
+                                <a:ext cx="616441" cy="319119"/>
+                              </a:xfrm>
+                              <a:prstGeom prst="rect">
+                                <a:avLst/>
+                              </a:prstGeom>
+                              <a:solidFill>
+                                <a:schemeClr val="lt1"/>
+                              </a:solidFill>
+                              <a:ln w="6350">
+                                <a:solidFill>
+                                  <a:prstClr val="black"/>
+                                </a:solidFill>
+                              </a:ln>
+                            </wps:spPr>
+                            <wps:txbx>
+                              <w:txbxContent>
+                                <w:p>
+                                  <w:r>
+                                    <w:t>Shape1</w:t>
+                                  </w:r>
+                                </w:p>
+                              </w:txbxContent>
+                            </wps:txbx>
+                            <wps:bodyPr rot="0" spcFirstLastPara="0" vertOverflow="overflow" horzOverflow="overflow" vert="horz" wrap="square" lIns="91440" tIns="45720" rIns="91440" bIns="45720" numCol="1" spcCol="0" rtlCol="0" fromWordArt="0" anchor="t" anchorCtr="0" forceAA="0" compatLnSpc="1">
+                              <a:prstTxWarp prst="textNoShape">
+                                <a:avLst/>
+                              </a:prstTxWarp>
+                              <a:noAutofit/>
+                            </wps:bodyPr>
+                          </wps:wsp>
+                        </a:graphicData>
+                      </a:graphic>
+                      <wp14:sizeRelH relativeFrom="margin">
+                        <wp14:pctWidth>0</wp14:pctWidth>
+                      </wp14:sizeRelH>
+                    </wp:anchor>
+                  </w:drawing>
+                </mc:Choice>
+                <mc:Fallback>
+                  <w:pict>
+                    <v:shape w14:anchorId="1395AD8E" id="Text Box 2" o:spid="_x0000_s1028" type="#_x0000_t202" style="position:absolute;margin-left:14.15pt;margin-top:162.85pt;width:48.55pt;height:25.15pt;z-index:251659264;visibility:visible;mso-wrap-style:square;mso-width-percent:0;mso-wrap-distance-left:9pt;mso-wrap-distance-top:0;mso-wrap-distance-right:9pt;mso-wrap-distance-bottom:0;mso-position-horizontal:absolute;mso-position-horizontal-relative:text;mso-position-vertical:absolute;mso-position-vertical-relative:text;mso-width-percent:0;mso-width-relative:margin;v-text-anchor:top" o:gfxdata="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" fillcolor="white [3201]" strokeweight=".5pt">
+                      <v:textbox>
+                        <w:txbxContent>
+                          <w:p>
+                            <w:r>
+                              <w:t>Shape1</w:t>
+                            </w:r>
+                          </w:p>
+                        </w:txbxContent>
+                      </v:textbox>
+                    </v:shape>
+                  </w:pict>
+                </mc:Fallback>
+              </mc:AlternateContent>
+            </w:r>
+            <w:r>
+              <w:rPr>
+                <w:noProof/>
+              </w:rPr>
               <w:drawing>
                 <wp:inline distT="0" distB="0" distL="0" distR="0" wp14:anchorId="244C6116" wp14:editId="4003835B">
                   <wp:extent cx="3209925" cy="2532869"/>
@@ -336,6 +607,7 @@
               </w:drawing>
             </w:r>
           </w:p>
+          <w:p/>
         </w:tc>
         <w:tc>
           <w:tcPr>
@@ -350,7 +622,10 @@
           <w:p/>
           <w:p/>
           <w:p/>
-          <w:p/>
+          <w:p>
+            <w:bookmarkStart w:id="0" w:name="_GoBack"/>
+            <w:bookmarkEnd w:id="0"/>
+          </w:p>
           <w:p/>
           <w:p/>
           <w:p/>
@@ -414,6 +689,9 @@
           </w:p>
           <w:p>
             <w:r>
+              <w:rPr>
+                <w:noProof/>
+              </w:rPr>
               <w:drawing>
                 <wp:inline distT="0" distB="0" distL="0" distR="0" wp14:anchorId="62009C46" wp14:editId="59575DA3">
                   <wp:extent cx="3214687" cy="317302"/>
@@ -472,6 +750,9 @@
                 </w:p>
                 <w:p>
                   <w:r>
+                    <w:rPr>
+                      <w:noProof/>
+                    </w:rPr>
                     <w:drawing>
                       <wp:inline distT="0" distB="0" distL="0" distR="0" wp14:anchorId="6A287731" wp14:editId="37AAFC98">
                         <wp:extent cx="2802697" cy="852487"/>
@@ -590,6 +871,9 @@
           </w:p>
           <w:p>
             <w:r>
+              <w:rPr>
+                <w:noProof/>
+              </w:rPr>
               <w:drawing>
                 <wp:inline distT="0" distB="0" distL="0" distR="0" wp14:anchorId="0C04DFB0" wp14:editId="7A28A49B">
                   <wp:extent cx="3233737" cy="454819"/>
@@ -634,6 +918,9 @@
           </w:tcPr>
           <w:p>
             <w:r>
+              <w:rPr>
+                <w:noProof/>
+              </w:rPr>
               <w:drawing>
                 <wp:inline distT="0" distB="0" distL="0" distR="0" wp14:anchorId="12DF9C44" wp14:editId="3FC92671">
                   <wp:extent cx="2952978" cy="2690396"/>

</xml_diff>

<commit_message>
Almost finished with 1
</commit_message>
<xml_diff>
--- a/HW_7&8/HW6.docx
+++ b/HW_7&8/HW6.docx
@@ -65,6 +65,7 @@
             </w:r>
           </w:p>
           <w:p>
+            <w:bookmarkStart w:id="0" w:name="_GoBack"/>
             <w:r>
               <w:rPr>
                 <w:noProof/>
@@ -105,6 +106,12 @@
                 </wp:inline>
               </w:drawing>
             </w:r>
+            <w:bookmarkEnd w:id="0"/>
+          </w:p>
+          <w:p>
+            <w:r>
+              <w:t>Assuming the origin at the bottom</w:t>
+            </w:r>
           </w:p>
         </w:tc>
         <w:tc>
@@ -191,9 +198,9 @@
                 <w:noProof/>
               </w:rPr>
               <w:drawing>
-                <wp:inline distT="0" distB="0" distL="0" distR="0" wp14:anchorId="3A30E35A" wp14:editId="406FC087">
-                  <wp:extent cx="3238500" cy="3048088"/>
-                  <wp:effectExtent l="0" t="0" r="0" b="0"/>
+                <wp:inline distT="0" distB="0" distL="0" distR="0" wp14:anchorId="3A30E35A" wp14:editId="193C8BDB">
+                  <wp:extent cx="3238406" cy="665480"/>
+                  <wp:effectExtent l="0" t="0" r="635" b="0"/>
                   <wp:docPr id="12" name="Picture 12"/>
                   <wp:cNvGraphicFramePr>
                     <a:graphicFrameLocks xmlns:a="http://schemas.openxmlformats.org/drawingml/2006/main" noChangeAspect="1"/>
@@ -205,20 +212,27 @@
                           <pic:cNvPr id="1" name=""/>
                           <pic:cNvPicPr/>
                         </pic:nvPicPr>
-                        <pic:blipFill>
+                        <pic:blipFill rotWithShape="1">
                           <a:blip r:embed="rId8"/>
-                          <a:stretch>
-                            <a:fillRect/>
-                          </a:stretch>
+                          <a:srcRect b="78167"/>
+                          <a:stretch/>
                         </pic:blipFill>
-                        <pic:spPr>
+                        <pic:spPr bwMode="auto">
                           <a:xfrm>
                             <a:off x="0" y="0"/>
-                            <a:ext cx="3265738" cy="3073725"/>
+                            <a:ext cx="3265738" cy="671097"/>
                           </a:xfrm>
                           <a:prstGeom prst="rect">
                             <a:avLst/>
                           </a:prstGeom>
+                          <a:ln>
+                            <a:noFill/>
+                          </a:ln>
+                          <a:extLst>
+                            <a:ext uri="{53640926-AAD7-44D8-BBD7-CCE9431645EC}">
+                              <a14:shadowObscured xmlns:a14="http://schemas.microsoft.com/office/drawing/2010/main"/>
+                            </a:ext>
+                          </a:extLst>
                         </pic:spPr>
                       </pic:pic>
                     </a:graphicData>
@@ -227,6 +241,70 @@
               </w:drawing>
             </w:r>
           </w:p>
+          <w:tbl>
+            <w:tblPr>
+              <w:tblStyle w:val="TableGrid"/>
+              <w:tblW w:w="0" w:type="auto"/>
+              <w:tblLook w:val="04A0" w:firstRow="1" w:lastRow="0" w:firstColumn="1" w:lastColumn="0" w:noHBand="0" w:noVBand="1"/>
+            </w:tblPr>
+            <w:tblGrid>
+              <w:gridCol w:w="2584"/>
+              <w:gridCol w:w="2585"/>
+            </w:tblGrid>
+            <w:tr>
+              <w:tc>
+                <w:tcPr>
+                  <w:tcW w:w="2584" w:type="dxa"/>
+                </w:tcPr>
+                <w:p>
+                  <w:r>
+                    <w:drawing>
+                      <wp:inline distT="0" distB="0" distL="0" distR="0" wp14:anchorId="5A1CB1CA" wp14:editId="19DD6841">
+                        <wp:extent cx="1498600" cy="1607721"/>
+                        <wp:effectExtent l="0" t="0" r="0" b="5715"/>
+                        <wp:docPr id="40" name="Picture 40"/>
+                        <wp:cNvGraphicFramePr>
+                          <a:graphicFrameLocks xmlns:a="http://schemas.openxmlformats.org/drawingml/2006/main" noChangeAspect="1"/>
+                        </wp:cNvGraphicFramePr>
+                        <a:graphic xmlns:a="http://schemas.openxmlformats.org/drawingml/2006/main">
+                          <a:graphicData uri="http://schemas.openxmlformats.org/drawingml/2006/picture">
+                            <pic:pic xmlns:pic="http://schemas.openxmlformats.org/drawingml/2006/picture">
+                              <pic:nvPicPr>
+                                <pic:cNvPr id="1" name=""/>
+                                <pic:cNvPicPr/>
+                              </pic:nvPicPr>
+                              <pic:blipFill>
+                                <a:blip r:embed="rId9"/>
+                                <a:stretch>
+                                  <a:fillRect/>
+                                </a:stretch>
+                              </pic:blipFill>
+                              <pic:spPr>
+                                <a:xfrm>
+                                  <a:off x="0" y="0"/>
+                                  <a:ext cx="1516535" cy="1626961"/>
+                                </a:xfrm>
+                                <a:prstGeom prst="rect">
+                                  <a:avLst/>
+                                </a:prstGeom>
+                              </pic:spPr>
+                            </pic:pic>
+                          </a:graphicData>
+                        </a:graphic>
+                      </wp:inline>
+                    </w:drawing>
+                  </w:r>
+                </w:p>
+              </w:tc>
+              <w:tc>
+                <w:tcPr>
+                  <w:tcW w:w="2585" w:type="dxa"/>
+                </w:tcPr>
+                <w:p/>
+              </w:tc>
+            </w:tr>
+          </w:tbl>
+          <w:p/>
         </w:tc>
         <w:tc>
           <w:tcPr>
@@ -324,7 +402,7 @@
                           <pic:cNvPicPr/>
                         </pic:nvPicPr>
                         <pic:blipFill>
-                          <a:blip r:embed="rId9"/>
+                          <a:blip r:embed="rId10"/>
                           <a:stretch>
                             <a:fillRect/>
                           </a:stretch>
@@ -350,43 +428,6 @@
                   <wp:extent cx="1940560" cy="2816657"/>
                   <wp:effectExtent l="0" t="0" r="2540" b="3175"/>
                   <wp:docPr id="36" name="Picture 36"/>
-                  <wp:cNvGraphicFramePr>
-                    <a:graphicFrameLocks xmlns:a="http://schemas.openxmlformats.org/drawingml/2006/main" noChangeAspect="1"/>
-                  </wp:cNvGraphicFramePr>
-                  <a:graphic xmlns:a="http://schemas.openxmlformats.org/drawingml/2006/main">
-                    <a:graphicData uri="http://schemas.openxmlformats.org/drawingml/2006/picture">
-                      <pic:pic xmlns:pic="http://schemas.openxmlformats.org/drawingml/2006/picture">
-                        <pic:nvPicPr>
-                          <pic:cNvPr id="1" name=""/>
-                          <pic:cNvPicPr/>
-                        </pic:nvPicPr>
-                        <pic:blipFill>
-                          <a:blip r:embed="rId10"/>
-                          <a:stretch>
-                            <a:fillRect/>
-                          </a:stretch>
-                        </pic:blipFill>
-                        <pic:spPr>
-                          <a:xfrm>
-                            <a:off x="0" y="0"/>
-                            <a:ext cx="1975372" cy="2867185"/>
-                          </a:xfrm>
-                          <a:prstGeom prst="rect">
-                            <a:avLst/>
-                          </a:prstGeom>
-                        </pic:spPr>
-                      </pic:pic>
-                    </a:graphicData>
-                  </a:graphic>
-                </wp:inline>
-              </w:drawing>
-            </w:r>
-            <w:r>
-              <w:drawing>
-                <wp:inline distT="0" distB="0" distL="0" distR="0" wp14:anchorId="2BEA90B1" wp14:editId="039CFD2A">
-                  <wp:extent cx="1905000" cy="2917366"/>
-                  <wp:effectExtent l="0" t="0" r="0" b="3810"/>
-                  <wp:docPr id="37" name="Picture 37"/>
                   <wp:cNvGraphicFramePr>
                     <a:graphicFrameLocks xmlns:a="http://schemas.openxmlformats.org/drawingml/2006/main" noChangeAspect="1"/>
                   </wp:cNvGraphicFramePr>
@@ -406,7 +447,7 @@
                         <pic:spPr>
                           <a:xfrm>
                             <a:off x="0" y="0"/>
-                            <a:ext cx="1919845" cy="2940100"/>
+                            <a:ext cx="1975372" cy="2867185"/>
                           </a:xfrm>
                           <a:prstGeom prst="rect">
                             <a:avLst/>
@@ -418,19 +459,12 @@
                 </wp:inline>
               </w:drawing>
             </w:r>
-          </w:p>
-        </w:tc>
-        <w:tc>
-          <w:tcPr>
-            <w:tcW w:w="5395" w:type="dxa"/>
-          </w:tcPr>
-          <w:p>
             <w:r>
               <w:drawing>
-                <wp:inline distT="0" distB="0" distL="0" distR="0" wp14:anchorId="780F25D5" wp14:editId="49E55B02">
-                  <wp:extent cx="2209800" cy="2975605"/>
-                  <wp:effectExtent l="0" t="0" r="0" b="0"/>
-                  <wp:docPr id="38" name="Picture 38"/>
+                <wp:inline distT="0" distB="0" distL="0" distR="0" wp14:anchorId="2BEA90B1" wp14:editId="039CFD2A">
+                  <wp:extent cx="1905000" cy="2917366"/>
+                  <wp:effectExtent l="0" t="0" r="0" b="3810"/>
+                  <wp:docPr id="37" name="Picture 37"/>
                   <wp:cNvGraphicFramePr>
                     <a:graphicFrameLocks xmlns:a="http://schemas.openxmlformats.org/drawingml/2006/main" noChangeAspect="1"/>
                   </wp:cNvGraphicFramePr>
@@ -450,7 +484,7 @@
                         <pic:spPr>
                           <a:xfrm>
                             <a:off x="0" y="0"/>
-                            <a:ext cx="2232320" cy="3005929"/>
+                            <a:ext cx="1919845" cy="2940100"/>
                           </a:xfrm>
                           <a:prstGeom prst="rect">
                             <a:avLst/>
@@ -463,15 +497,18 @@
               </w:drawing>
             </w:r>
           </w:p>
-          <w:p/>
+        </w:tc>
+        <w:tc>
+          <w:tcPr>
+            <w:tcW w:w="5395" w:type="dxa"/>
+          </w:tcPr>
           <w:p>
-            <w:bookmarkStart w:id="0" w:name="_GoBack"/>
             <w:r>
               <w:drawing>
-                <wp:inline distT="0" distB="0" distL="0" distR="0" wp14:anchorId="52F08CE8" wp14:editId="33B44B4F">
-                  <wp:extent cx="2971101" cy="539750"/>
-                  <wp:effectExtent l="0" t="0" r="1270" b="0"/>
-                  <wp:docPr id="39" name="Picture 39"/>
+                <wp:inline distT="0" distB="0" distL="0" distR="0" wp14:anchorId="780F25D5" wp14:editId="49E55B02">
+                  <wp:extent cx="2209800" cy="2975605"/>
+                  <wp:effectExtent l="0" t="0" r="0" b="0"/>
+                  <wp:docPr id="38" name="Picture 38"/>
                   <wp:cNvGraphicFramePr>
                     <a:graphicFrameLocks xmlns:a="http://schemas.openxmlformats.org/drawingml/2006/main" noChangeAspect="1"/>
                   </wp:cNvGraphicFramePr>
@@ -491,6 +528,46 @@
                         <pic:spPr>
                           <a:xfrm>
                             <a:off x="0" y="0"/>
+                            <a:ext cx="2232320" cy="3005929"/>
+                          </a:xfrm>
+                          <a:prstGeom prst="rect">
+                            <a:avLst/>
+                          </a:prstGeom>
+                        </pic:spPr>
+                      </pic:pic>
+                    </a:graphicData>
+                  </a:graphic>
+                </wp:inline>
+              </w:drawing>
+            </w:r>
+          </w:p>
+          <w:p/>
+          <w:p>
+            <w:r>
+              <w:drawing>
+                <wp:inline distT="0" distB="0" distL="0" distR="0" wp14:anchorId="52F08CE8" wp14:editId="33B44B4F">
+                  <wp:extent cx="2971101" cy="539750"/>
+                  <wp:effectExtent l="0" t="0" r="1270" b="0"/>
+                  <wp:docPr id="39" name="Picture 39"/>
+                  <wp:cNvGraphicFramePr>
+                    <a:graphicFrameLocks xmlns:a="http://schemas.openxmlformats.org/drawingml/2006/main" noChangeAspect="1"/>
+                  </wp:cNvGraphicFramePr>
+                  <a:graphic xmlns:a="http://schemas.openxmlformats.org/drawingml/2006/main">
+                    <a:graphicData uri="http://schemas.openxmlformats.org/drawingml/2006/picture">
+                      <pic:pic xmlns:pic="http://schemas.openxmlformats.org/drawingml/2006/picture">
+                        <pic:nvPicPr>
+                          <pic:cNvPr id="1" name=""/>
+                          <pic:cNvPicPr/>
+                        </pic:nvPicPr>
+                        <pic:blipFill>
+                          <a:blip r:embed="rId14"/>
+                          <a:stretch>
+                            <a:fillRect/>
+                          </a:stretch>
+                        </pic:blipFill>
+                        <pic:spPr>
+                          <a:xfrm>
+                            <a:off x="0" y="0"/>
                             <a:ext cx="3007985" cy="546451"/>
                           </a:xfrm>
                           <a:prstGeom prst="rect">
@@ -503,7 +580,6 @@
                 </wp:inline>
               </w:drawing>
             </w:r>
-            <w:bookmarkEnd w:id="0"/>
           </w:p>
         </w:tc>
       </w:tr>
@@ -551,7 +627,7 @@
                           <pic:cNvPicPr/>
                         </pic:nvPicPr>
                         <pic:blipFill>
-                          <a:blip r:embed="rId14"/>
+                          <a:blip r:embed="rId15"/>
                           <a:stretch>
                             <a:fillRect/>
                           </a:stretch>
@@ -612,7 +688,7 @@
                                 <pic:cNvPicPr/>
                               </pic:nvPicPr>
                               <pic:blipFill rotWithShape="1">
-                                <a:blip r:embed="rId15"/>
+                                <a:blip r:embed="rId16"/>
                                 <a:srcRect l="43883"/>
                                 <a:stretch/>
                               </pic:blipFill>
@@ -680,7 +756,7 @@
                                 <pic:cNvPicPr/>
                               </pic:nvPicPr>
                               <pic:blipFill>
-                                <a:blip r:embed="rId16"/>
+                                <a:blip r:embed="rId17"/>
                                 <a:stretch>
                                   <a:fillRect/>
                                 </a:stretch>
@@ -866,7 +942,7 @@
                 </mc:Choice>
                 <mc:Fallback>
                   <w:pict>
-                    <v:oval w14:anchorId="0EA708B5" id="Oval 19" o:spid="_x0000_s1026" style="position:absolute;margin-left:85.4pt;margin-top:109.3pt;width:6.7pt;height:6.3pt;z-index:251683840;visibility:visible;mso-wrap-style:square;mso-width-percent:0;mso-height-percent:0;mso-wrap-distance-left:9pt;mso-wrap-distance-top:0;mso-wrap-distance-right:9pt;mso-wrap-distance-bottom:0;mso-position-horizontal:absolute;mso-position-horizontal-relative:text;mso-position-vertical:absolute;mso-position-vertical-relative:text;mso-width-percent:0;mso-height-percent:0;mso-width-relative:margin;mso-height-relative:margin;v-text-anchor:middle" o:gfxdata="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" fillcolor="#4472c4 [3204]" strokecolor="#1f3763 [1604]" strokeweight="1pt">
+                    <v:oval w14:anchorId="17FBD538" id="Oval 19" o:spid="_x0000_s1026" style="position:absolute;margin-left:85.4pt;margin-top:109.3pt;width:6.7pt;height:6.3pt;z-index:251683840;visibility:visible;mso-wrap-style:square;mso-width-percent:0;mso-height-percent:0;mso-wrap-distance-left:9pt;mso-wrap-distance-top:0;mso-wrap-distance-right:9pt;mso-wrap-distance-bottom:0;mso-position-horizontal:absolute;mso-position-horizontal-relative:text;mso-position-vertical:absolute;mso-position-vertical-relative:text;mso-width-percent:0;mso-height-percent:0;mso-width-relative:margin;mso-height-relative:margin;v-text-anchor:middle" o:gfxdata="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" fillcolor="#4472c4 [3204]" strokecolor="#1f3763 [1604]" strokeweight="1pt">
                       <v:stroke joinstyle="miter"/>
                     </v:oval>
                   </w:pict>
@@ -1033,7 +1109,7 @@
                 </mc:Choice>
                 <mc:Fallback>
                   <w:pict>
-                    <v:shapetype w14:anchorId="112643E3" id="_x0000_t67" coordsize="21600,21600" o:spt="67" adj="16200,5400" path="m0@0l@1@0@1,0@2,0@2@0,21600@0,10800,21600xe">
+                    <v:shapetype w14:anchorId="67E6EDC1" id="_x0000_t67" coordsize="21600,21600" o:spt="67" adj="16200,5400" path="m0@0l@1@0@1,0@2,0@2@0,21600@0,10800,21600xe">
                       <v:stroke joinstyle="miter"/>
                       <v:formulas>
                         <v:f eqn="val #0"/>
@@ -1565,7 +1641,7 @@
                 </mc:Choice>
                 <mc:Fallback>
                   <w:pict>
-                    <v:shapetype w14:anchorId="4845016A" id="_x0000_t32" coordsize="21600,21600" o:spt="32" o:oned="t" path="m,l21600,21600e" filled="f">
+                    <v:shapetype w14:anchorId="254A10CC" id="_x0000_t32" coordsize="21600,21600" o:spt="32" o:oned="t" path="m,l21600,21600e" filled="f">
                       <v:path arrowok="t" fillok="f" o:connecttype="none"/>
                       <o:lock v:ext="edit" shapetype="t"/>
                     </v:shapetype>
@@ -1641,7 +1717,7 @@
                 </mc:Choice>
                 <mc:Fallback>
                   <w:pict>
-                    <v:shape w14:anchorId="10B586F3" id="Straight Arrow Connector 7" o:spid="_x0000_s1026" type="#_x0000_t32" style="position:absolute;margin-left:68.1pt;margin-top:55.35pt;width:19.75pt;height:3.6pt;z-index:251669504;visibility:visible;mso-wrap-style:square;mso-width-percent:0;mso-height-percent:0;mso-wrap-distance-left:9pt;mso-wrap-distance-top:0;mso-wrap-distance-right:9pt;mso-wrap-distance-bottom:0;mso-position-horizontal:absolute;mso-position-horizontal-relative:text;mso-position-vertical:absolute;mso-position-vertical-relative:text;mso-width-percent:0;mso-height-percent:0;mso-width-relative:margin;mso-height-relative:margin" o:gfxdata="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" strokecolor="#4472c4 [3204]" strokeweight=".5pt">
+                    <v:shape w14:anchorId="08F15D63" id="Straight Arrow Connector 7" o:spid="_x0000_s1026" type="#_x0000_t32" style="position:absolute;margin-left:68.1pt;margin-top:55.35pt;width:19.75pt;height:3.6pt;z-index:251669504;visibility:visible;mso-wrap-style:square;mso-width-percent:0;mso-height-percent:0;mso-wrap-distance-left:9pt;mso-wrap-distance-top:0;mso-wrap-distance-right:9pt;mso-wrap-distance-bottom:0;mso-position-horizontal:absolute;mso-position-horizontal-relative:text;mso-position-vertical:absolute;mso-position-vertical-relative:text;mso-width-percent:0;mso-height-percent:0;mso-width-relative:margin;mso-height-relative:margin" o:gfxdata="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" strokecolor="#4472c4 [3204]" strokeweight=".5pt">
                       <v:stroke endarrow="block" joinstyle="miter"/>
                     </v:shape>
                   </w:pict>
@@ -1713,7 +1789,7 @@
                 </mc:Choice>
                 <mc:Fallback>
                   <w:pict>
-                    <v:shape w14:anchorId="2F6469F1" id="Straight Arrow Connector 5" o:spid="_x0000_s1026" type="#_x0000_t32" style="position:absolute;margin-left:63.15pt;margin-top:55.35pt;width:3.6pt;height:54.35pt;flip:y;z-index:251667456;visibility:visible;mso-wrap-style:square;mso-width-percent:0;mso-height-percent:0;mso-wrap-distance-left:9pt;mso-wrap-distance-top:0;mso-wrap-distance-right:9pt;mso-wrap-distance-bottom:0;mso-position-horizontal:absolute;mso-position-horizontal-relative:text;mso-position-vertical:absolute;mso-position-vertical-relative:text;mso-width-percent:0;mso-height-percent:0;mso-width-relative:margin;mso-height-relative:margin" o:gfxdata="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" strokecolor="#4472c4 [3204]" strokeweight=".5pt">
+                    <v:shape w14:anchorId="41E4B541" id="Straight Arrow Connector 5" o:spid="_x0000_s1026" type="#_x0000_t32" style="position:absolute;margin-left:63.15pt;margin-top:55.35pt;width:3.6pt;height:54.35pt;flip:y;z-index:251667456;visibility:visible;mso-wrap-style:square;mso-width-percent:0;mso-height-percent:0;mso-wrap-distance-left:9pt;mso-wrap-distance-top:0;mso-wrap-distance-right:9pt;mso-wrap-distance-bottom:0;mso-position-horizontal:absolute;mso-position-horizontal-relative:text;mso-position-vertical:absolute;mso-position-vertical-relative:text;mso-width-percent:0;mso-height-percent:0;mso-width-relative:margin;mso-height-relative:margin" o:gfxdata="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" strokecolor="#4472c4 [3204]" strokeweight=".5pt">
                       <v:stroke endarrow="block" joinstyle="miter"/>
                     </v:shape>
                   </w:pict>
@@ -1785,7 +1861,7 @@
                 </mc:Choice>
                 <mc:Fallback>
                   <w:pict>
-                    <v:shape w14:anchorId="00996DE0" id="Straight Arrow Connector 4" o:spid="_x0000_s1026" type="#_x0000_t32" style="position:absolute;margin-left:68.45pt;margin-top:110.7pt;width:19.05pt;height:3.6pt;flip:x;z-index:251665408;visibility:visible;mso-wrap-style:square;mso-width-percent:0;mso-height-percent:0;mso-wrap-distance-left:9pt;mso-wrap-distance-top:0;mso-wrap-distance-right:9pt;mso-wrap-distance-bottom:0;mso-position-horizontal:absolute;mso-position-horizontal-relative:text;mso-position-vertical:absolute;mso-position-vertical-relative:text;mso-width-percent:0;mso-height-percent:0;mso-width-relative:margin;mso-height-relative:margin" o:gfxdata="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" strokecolor="#4472c4 [3204]" strokeweight=".5pt">
+                    <v:shape w14:anchorId="481D4710" id="Straight Arrow Connector 4" o:spid="_x0000_s1026" type="#_x0000_t32" style="position:absolute;margin-left:68.45pt;margin-top:110.7pt;width:19.05pt;height:3.6pt;flip:x;z-index:251665408;visibility:visible;mso-wrap-style:square;mso-width-percent:0;mso-height-percent:0;mso-wrap-distance-left:9pt;mso-wrap-distance-top:0;mso-wrap-distance-right:9pt;mso-wrap-distance-bottom:0;mso-position-horizontal:absolute;mso-position-horizontal-relative:text;mso-position-vertical:absolute;mso-position-vertical-relative:text;mso-width-percent:0;mso-height-percent:0;mso-width-relative:margin;mso-height-relative:margin" o:gfxdata="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" strokecolor="#4472c4 [3204]" strokeweight=".5pt">
                       <v:stroke endarrow="block" joinstyle="miter"/>
                     </v:shape>
                   </w:pict>
@@ -1851,7 +1927,7 @@
                 </mc:Choice>
                 <mc:Fallback>
                   <w:pict>
-                    <v:shape w14:anchorId="484A4B79" id="Straight Arrow Connector 3" o:spid="_x0000_s1026" type="#_x0000_t32" style="position:absolute;margin-left:88.8pt;margin-top:114.95pt;width:.35pt;height:19.4pt;flip:x y;z-index:251663360;visibility:visible;mso-wrap-style:square;mso-wrap-distance-left:9pt;mso-wrap-distance-top:0;mso-wrap-distance-right:9pt;mso-wrap-distance-bottom:0;mso-position-horizontal:absolute;mso-position-horizontal-relative:text;mso-position-vertical:absolute;mso-position-vertical-relative:text" o:gfxdata="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" strokecolor="#4472c4 [3204]" strokeweight=".5pt">
+                    <v:shape w14:anchorId="6712ACEE" id="Straight Arrow Connector 3" o:spid="_x0000_s1026" type="#_x0000_t32" style="position:absolute;margin-left:88.8pt;margin-top:114.95pt;width:.35pt;height:19.4pt;flip:x y;z-index:251663360;visibility:visible;mso-wrap-style:square;mso-wrap-distance-left:9pt;mso-wrap-distance-top:0;mso-wrap-distance-right:9pt;mso-wrap-distance-bottom:0;mso-position-horizontal:absolute;mso-position-horizontal-relative:text;mso-position-vertical:absolute;mso-position-vertical-relative:text" o:gfxdata="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" strokecolor="#4472c4 [3204]" strokeweight=".5pt">
                       <v:stroke endarrow="block" joinstyle="miter"/>
                     </v:shape>
                   </w:pict>
@@ -1864,45 +1940,6 @@
                   <wp:extent cx="1918447" cy="2061615"/>
                   <wp:effectExtent l="0" t="0" r="0" b="0"/>
                   <wp:docPr id="2" name="Picture 2"/>
-                  <wp:cNvGraphicFramePr>
-                    <a:graphicFrameLocks xmlns:a="http://schemas.openxmlformats.org/drawingml/2006/main" noChangeAspect="1"/>
-                  </wp:cNvGraphicFramePr>
-                  <a:graphic xmlns:a="http://schemas.openxmlformats.org/drawingml/2006/main">
-                    <a:graphicData uri="http://schemas.openxmlformats.org/drawingml/2006/picture">
-                      <pic:pic xmlns:pic="http://schemas.openxmlformats.org/drawingml/2006/picture">
-                        <pic:nvPicPr>
-                          <pic:cNvPr id="1" name=""/>
-                          <pic:cNvPicPr/>
-                        </pic:nvPicPr>
-                        <pic:blipFill>
-                          <a:blip r:embed="rId17"/>
-                          <a:stretch>
-                            <a:fillRect/>
-                          </a:stretch>
-                        </pic:blipFill>
-                        <pic:spPr>
-                          <a:xfrm>
-                            <a:off x="0" y="0"/>
-                            <a:ext cx="2043344" cy="2195832"/>
-                          </a:xfrm>
-                          <a:prstGeom prst="rect">
-                            <a:avLst/>
-                          </a:prstGeom>
-                        </pic:spPr>
-                      </pic:pic>
-                    </a:graphicData>
-                  </a:graphic>
-                </wp:inline>
-              </w:drawing>
-            </w:r>
-          </w:p>
-          <w:p>
-            <w:r>
-              <w:drawing>
-                <wp:inline distT="0" distB="0" distL="0" distR="0" wp14:anchorId="13CEB65A" wp14:editId="5FB6237A">
-                  <wp:extent cx="3065027" cy="1645749"/>
-                  <wp:effectExtent l="0" t="0" r="0" b="5715"/>
-                  <wp:docPr id="32" name="Picture 32"/>
                   <wp:cNvGraphicFramePr>
                     <a:graphicFrameLocks xmlns:a="http://schemas.openxmlformats.org/drawingml/2006/main" noChangeAspect="1"/>
                   </wp:cNvGraphicFramePr>
@@ -1922,7 +1959,7 @@
                         <pic:spPr>
                           <a:xfrm>
                             <a:off x="0" y="0"/>
-                            <a:ext cx="3092589" cy="1660548"/>
+                            <a:ext cx="2043344" cy="2195832"/>
                           </a:xfrm>
                           <a:prstGeom prst="rect">
                             <a:avLst/>
@@ -1938,10 +1975,10 @@
           <w:p>
             <w:r>
               <w:drawing>
-                <wp:inline distT="0" distB="0" distL="0" distR="0" wp14:anchorId="2E37BCFA" wp14:editId="74084F42">
-                  <wp:extent cx="3075244" cy="530195"/>
-                  <wp:effectExtent l="0" t="0" r="0" b="3810"/>
-                  <wp:docPr id="31" name="Picture 31"/>
+                <wp:inline distT="0" distB="0" distL="0" distR="0" wp14:anchorId="13CEB65A" wp14:editId="5FB6237A">
+                  <wp:extent cx="3065027" cy="1645749"/>
+                  <wp:effectExtent l="0" t="0" r="0" b="5715"/>
+                  <wp:docPr id="32" name="Picture 32"/>
                   <wp:cNvGraphicFramePr>
                     <a:graphicFrameLocks xmlns:a="http://schemas.openxmlformats.org/drawingml/2006/main" noChangeAspect="1"/>
                   </wp:cNvGraphicFramePr>
@@ -1961,7 +1998,7 @@
                         <pic:spPr>
                           <a:xfrm>
                             <a:off x="0" y="0"/>
-                            <a:ext cx="3232156" cy="557248"/>
+                            <a:ext cx="3092589" cy="1660548"/>
                           </a:xfrm>
                           <a:prstGeom prst="rect">
                             <a:avLst/>
@@ -1977,10 +2014,10 @@
           <w:p>
             <w:r>
               <w:drawing>
-                <wp:inline distT="0" distB="0" distL="0" distR="0" wp14:anchorId="04E1FF39" wp14:editId="025542BB">
-                  <wp:extent cx="3059919" cy="1425980"/>
-                  <wp:effectExtent l="0" t="0" r="1270" b="0"/>
-                  <wp:docPr id="29" name="Picture 29"/>
+                <wp:inline distT="0" distB="0" distL="0" distR="0" wp14:anchorId="2E37BCFA" wp14:editId="74084F42">
+                  <wp:extent cx="3075244" cy="530195"/>
+                  <wp:effectExtent l="0" t="0" r="0" b="3810"/>
+                  <wp:docPr id="31" name="Picture 31"/>
                   <wp:cNvGraphicFramePr>
                     <a:graphicFrameLocks xmlns:a="http://schemas.openxmlformats.org/drawingml/2006/main" noChangeAspect="1"/>
                   </wp:cNvGraphicFramePr>
@@ -2000,7 +2037,7 @@
                         <pic:spPr>
                           <a:xfrm>
                             <a:off x="0" y="0"/>
-                            <a:ext cx="3095771" cy="1442688"/>
+                            <a:ext cx="3232156" cy="557248"/>
                           </a:xfrm>
                           <a:prstGeom prst="rect">
                             <a:avLst/>
@@ -2013,18 +2050,13 @@
               </w:drawing>
             </w:r>
           </w:p>
-        </w:tc>
-        <w:tc>
-          <w:tcPr>
-            <w:tcW w:w="5395" w:type="dxa"/>
-          </w:tcPr>
           <w:p>
             <w:r>
               <w:drawing>
-                <wp:inline distT="0" distB="0" distL="0" distR="0" wp14:anchorId="5FE02A19" wp14:editId="42323287">
-                  <wp:extent cx="3194503" cy="2421907"/>
-                  <wp:effectExtent l="0" t="0" r="6350" b="3810"/>
-                  <wp:docPr id="33" name="Picture 33"/>
+                <wp:inline distT="0" distB="0" distL="0" distR="0" wp14:anchorId="04E1FF39" wp14:editId="025542BB">
+                  <wp:extent cx="3059919" cy="1425980"/>
+                  <wp:effectExtent l="0" t="0" r="1270" b="0"/>
+                  <wp:docPr id="29" name="Picture 29"/>
                   <wp:cNvGraphicFramePr>
                     <a:graphicFrameLocks xmlns:a="http://schemas.openxmlformats.org/drawingml/2006/main" noChangeAspect="1"/>
                   </wp:cNvGraphicFramePr>
@@ -2044,6 +2076,50 @@
                         <pic:spPr>
                           <a:xfrm>
                             <a:off x="0" y="0"/>
+                            <a:ext cx="3095771" cy="1442688"/>
+                          </a:xfrm>
+                          <a:prstGeom prst="rect">
+                            <a:avLst/>
+                          </a:prstGeom>
+                        </pic:spPr>
+                      </pic:pic>
+                    </a:graphicData>
+                  </a:graphic>
+                </wp:inline>
+              </w:drawing>
+            </w:r>
+          </w:p>
+        </w:tc>
+        <w:tc>
+          <w:tcPr>
+            <w:tcW w:w="5395" w:type="dxa"/>
+          </w:tcPr>
+          <w:p>
+            <w:r>
+              <w:drawing>
+                <wp:inline distT="0" distB="0" distL="0" distR="0" wp14:anchorId="5FE02A19" wp14:editId="42323287">
+                  <wp:extent cx="3194503" cy="2421907"/>
+                  <wp:effectExtent l="0" t="0" r="6350" b="3810"/>
+                  <wp:docPr id="33" name="Picture 33"/>
+                  <wp:cNvGraphicFramePr>
+                    <a:graphicFrameLocks xmlns:a="http://schemas.openxmlformats.org/drawingml/2006/main" noChangeAspect="1"/>
+                  </wp:cNvGraphicFramePr>
+                  <a:graphic xmlns:a="http://schemas.openxmlformats.org/drawingml/2006/main">
+                    <a:graphicData uri="http://schemas.openxmlformats.org/drawingml/2006/picture">
+                      <pic:pic xmlns:pic="http://schemas.openxmlformats.org/drawingml/2006/picture">
+                        <pic:nvPicPr>
+                          <pic:cNvPr id="1" name=""/>
+                          <pic:cNvPicPr/>
+                        </pic:nvPicPr>
+                        <pic:blipFill>
+                          <a:blip r:embed="rId22"/>
+                          <a:stretch>
+                            <a:fillRect/>
+                          </a:stretch>
+                        </pic:blipFill>
+                        <pic:spPr>
+                          <a:xfrm>
+                            <a:off x="0" y="0"/>
                             <a:ext cx="3222928" cy="2443457"/>
                           </a:xfrm>
                           <a:prstGeom prst="rect">
@@ -2075,7 +2151,7 @@
                           <pic:cNvPicPr/>
                         </pic:nvPicPr>
                         <pic:blipFill>
-                          <a:blip r:embed="rId22"/>
+                          <a:blip r:embed="rId23"/>
                           <a:stretch>
                             <a:fillRect/>
                           </a:stretch>
@@ -2142,7 +2218,7 @@
                           <pic:cNvPicPr/>
                         </pic:nvPicPr>
                         <pic:blipFill>
-                          <a:blip r:embed="rId23"/>
+                          <a:blip r:embed="rId24"/>
                           <a:stretch>
                             <a:fillRect/>
                           </a:stretch>
@@ -2189,7 +2265,7 @@
                           <pic:cNvPicPr/>
                         </pic:nvPicPr>
                         <pic:blipFill>
-                          <a:blip r:embed="rId24"/>
+                          <a:blip r:embed="rId25"/>
                           <a:stretch>
                             <a:fillRect/>
                           </a:stretch>
@@ -2247,8 +2323,8 @@
     </w:tbl>
     <w:p/>
     <w:sectPr>
-      <w:headerReference w:type="default" r:id="rId25"/>
-      <w:footerReference w:type="default" r:id="rId26"/>
+      <w:headerReference w:type="default" r:id="rId26"/>
+      <w:footerReference w:type="default" r:id="rId27"/>
       <w:pgSz w:w="12240" w:h="15840"/>
       <w:pgMar w:top="720" w:right="720" w:bottom="720" w:left="720" w:header="288" w:footer="288" w:gutter="0"/>
       <w:cols w:space="720"/>

</xml_diff>

<commit_message>
last prob kinda finished
</commit_message>
<xml_diff>
--- a/HW_7&8/HW6.docx
+++ b/HW_7&8/HW6.docx
@@ -3146,8 +3146,8 @@
         <w:tblLook w:val="04A0" w:firstRow="1" w:lastRow="0" w:firstColumn="1" w:lastColumn="0" w:noHBand="0" w:noVBand="1"/>
       </w:tblPr>
       <w:tblGrid>
-        <w:gridCol w:w="5395"/>
-        <w:gridCol w:w="5395"/>
+        <w:gridCol w:w="5939"/>
+        <w:gridCol w:w="4851"/>
       </w:tblGrid>
       <w:tr>
         <w:tc>
@@ -3202,12 +3202,958 @@
               </w:drawing>
             </w:r>
           </w:p>
+          <w:p>
+            <w:r>
+              <w:drawing>
+                <wp:inline distT="0" distB="0" distL="0" distR="0" wp14:anchorId="408D3DF6" wp14:editId="64070A2A">
+                  <wp:extent cx="3646543" cy="7076849"/>
+                  <wp:effectExtent l="0" t="0" r="0" b="0"/>
+                  <wp:docPr id="54" name="Picture 54"/>
+                  <wp:cNvGraphicFramePr>
+                    <a:graphicFrameLocks xmlns:a="http://schemas.openxmlformats.org/drawingml/2006/main" noChangeAspect="1"/>
+                  </wp:cNvGraphicFramePr>
+                  <a:graphic xmlns:a="http://schemas.openxmlformats.org/drawingml/2006/main">
+                    <a:graphicData uri="http://schemas.openxmlformats.org/drawingml/2006/picture">
+                      <pic:pic xmlns:pic="http://schemas.openxmlformats.org/drawingml/2006/picture">
+                        <pic:nvPicPr>
+                          <pic:cNvPr id="1" name=""/>
+                          <pic:cNvPicPr/>
+                        </pic:nvPicPr>
+                        <pic:blipFill>
+                          <a:blip r:embed="rId29"/>
+                          <a:stretch>
+                            <a:fillRect/>
+                          </a:stretch>
+                        </pic:blipFill>
+                        <pic:spPr>
+                          <a:xfrm>
+                            <a:off x="0" y="0"/>
+                            <a:ext cx="3660995" cy="7104897"/>
+                          </a:xfrm>
+                          <a:prstGeom prst="rect">
+                            <a:avLst/>
+                          </a:prstGeom>
+                        </pic:spPr>
+                      </pic:pic>
+                    </a:graphicData>
+                  </a:graphic>
+                </wp:inline>
+              </w:drawing>
+            </w:r>
+          </w:p>
         </w:tc>
         <w:tc>
           <w:tcPr>
             <w:tcW w:w="5395" w:type="dxa"/>
           </w:tcPr>
           <w:p>
+            <w:r>
+              <w:rPr>
+                <w:noProof/>
+              </w:rPr>
+              <mc:AlternateContent>
+                <mc:Choice Requires="wps">
+                  <w:drawing>
+                    <wp:anchor distT="0" distB="0" distL="114300" distR="114300" simplePos="0" relativeHeight="251703296" behindDoc="0" locked="0" layoutInCell="1" allowOverlap="1" wp14:anchorId="6A04AAD4" wp14:editId="1B695656">
+                      <wp:simplePos x="0" y="0"/>
+                      <wp:positionH relativeFrom="column">
+                        <wp:posOffset>1690566</wp:posOffset>
+                      </wp:positionH>
+                      <wp:positionV relativeFrom="paragraph">
+                        <wp:posOffset>639604</wp:posOffset>
+                      </wp:positionV>
+                      <wp:extent cx="277025" cy="255435"/>
+                      <wp:effectExtent l="0" t="0" r="27940" b="11430"/>
+                      <wp:wrapNone/>
+                      <wp:docPr id="51" name="Text Box 51"/>
+                      <wp:cNvGraphicFramePr/>
+                      <a:graphic xmlns:a="http://schemas.openxmlformats.org/drawingml/2006/main">
+                        <a:graphicData uri="http://schemas.microsoft.com/office/word/2010/wordprocessingShape">
+                          <wps:wsp>
+                            <wps:cNvSpPr txBox="1"/>
+                            <wps:spPr>
+                              <a:xfrm>
+                                <a:off x="0" y="0"/>
+                                <a:ext cx="277025" cy="255435"/>
+                              </a:xfrm>
+                              <a:prstGeom prst="rect">
+                                <a:avLst/>
+                              </a:prstGeom>
+                              <a:solidFill>
+                                <a:schemeClr val="lt1"/>
+                              </a:solidFill>
+                              <a:ln w="6350">
+                                <a:solidFill>
+                                  <a:prstClr val="black"/>
+                                </a:solidFill>
+                              </a:ln>
+                            </wps:spPr>
+                            <wps:txbx>
+                              <w:txbxContent>
+                                <w:p>
+                                  <w:pPr>
+                                    <w:rPr>
+                                      <w:sz w:val="12"/>
+                                      <w:szCs w:val="12"/>
+                                    </w:rPr>
+                                  </w:pPr>
+                                  <w:r>
+                                    <w:rPr>
+                                      <w:sz w:val="12"/>
+                                      <w:szCs w:val="12"/>
+                                    </w:rPr>
+                                    <w:t>F</w:t>
+                                  </w:r>
+                                  <w:r>
+                                    <w:rPr>
+                                      <w:sz w:val="12"/>
+                                      <w:szCs w:val="12"/>
+                                    </w:rPr>
+                                    <w:t>3</w:t>
+                                  </w:r>
+                                </w:p>
+                              </w:txbxContent>
+                            </wps:txbx>
+                            <wps:bodyPr rot="0" spcFirstLastPara="0" vertOverflow="overflow" horzOverflow="overflow" vert="horz" wrap="square" lIns="91440" tIns="45720" rIns="91440" bIns="45720" numCol="1" spcCol="0" rtlCol="0" fromWordArt="0" anchor="t" anchorCtr="0" forceAA="0" compatLnSpc="1">
+                              <a:prstTxWarp prst="textNoShape">
+                                <a:avLst/>
+                              </a:prstTxWarp>
+                              <a:noAutofit/>
+                            </wps:bodyPr>
+                          </wps:wsp>
+                        </a:graphicData>
+                      </a:graphic>
+                      <wp14:sizeRelH relativeFrom="margin">
+                        <wp14:pctWidth>0</wp14:pctWidth>
+                      </wp14:sizeRelH>
+                      <wp14:sizeRelV relativeFrom="margin">
+                        <wp14:pctHeight>0</wp14:pctHeight>
+                      </wp14:sizeRelV>
+                    </wp:anchor>
+                  </w:drawing>
+                </mc:Choice>
+                <mc:Fallback>
+                  <w:pict>
+                    <v:shape w14:anchorId="6A04AAD4" id="Text Box 51" o:spid="_x0000_s1035" type="#_x0000_t202" style="position:absolute;margin-left:133.1pt;margin-top:50.35pt;width:21.8pt;height:20.1pt;z-index:251703296;visibility:visible;mso-wrap-style:square;mso-width-percent:0;mso-height-percent:0;mso-wrap-distance-left:9pt;mso-wrap-distance-top:0;mso-wrap-distance-right:9pt;mso-wrap-distance-bottom:0;mso-position-horizontal:absolute;mso-position-horizontal-relative:text;mso-position-vertical:absolute;mso-position-vertical-relative:text;mso-width-percent:0;mso-height-percent:0;mso-width-relative:margin;mso-height-relative:margin;v-text-anchor:top" o:gfxdata="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" fillcolor="white [3201]" strokeweight=".5pt">
+                      <v:textbox>
+                        <w:txbxContent>
+                          <w:p>
+                            <w:pPr>
+                              <w:rPr>
+                                <w:sz w:val="12"/>
+                                <w:szCs w:val="12"/>
+                              </w:rPr>
+                            </w:pPr>
+                            <w:r>
+                              <w:rPr>
+                                <w:sz w:val="12"/>
+                                <w:szCs w:val="12"/>
+                              </w:rPr>
+                              <w:t>F</w:t>
+                            </w:r>
+                            <w:r>
+                              <w:rPr>
+                                <w:sz w:val="12"/>
+                                <w:szCs w:val="12"/>
+                              </w:rPr>
+                              <w:t>3</w:t>
+                            </w:r>
+                          </w:p>
+                        </w:txbxContent>
+                      </v:textbox>
+                    </v:shape>
+                  </w:pict>
+                </mc:Fallback>
+              </mc:AlternateContent>
+            </w:r>
+            <w:r>
+              <w:rPr>
+                <w:noProof/>
+              </w:rPr>
+              <mc:AlternateContent>
+                <mc:Choice Requires="wps">
+                  <w:drawing>
+                    <wp:anchor distT="0" distB="0" distL="114300" distR="114300" simplePos="0" relativeHeight="251705344" behindDoc="0" locked="0" layoutInCell="1" allowOverlap="1" wp14:anchorId="22308FE0" wp14:editId="50D9CF96">
+                      <wp:simplePos x="0" y="0"/>
+                      <wp:positionH relativeFrom="column">
+                        <wp:posOffset>1227049</wp:posOffset>
+                      </wp:positionH>
+                      <wp:positionV relativeFrom="paragraph">
+                        <wp:posOffset>162533</wp:posOffset>
+                      </wp:positionV>
+                      <wp:extent cx="277025" cy="255435"/>
+                      <wp:effectExtent l="0" t="0" r="27940" b="11430"/>
+                      <wp:wrapNone/>
+                      <wp:docPr id="52" name="Text Box 52"/>
+                      <wp:cNvGraphicFramePr/>
+                      <a:graphic xmlns:a="http://schemas.openxmlformats.org/drawingml/2006/main">
+                        <a:graphicData uri="http://schemas.microsoft.com/office/word/2010/wordprocessingShape">
+                          <wps:wsp>
+                            <wps:cNvSpPr txBox="1"/>
+                            <wps:spPr>
+                              <a:xfrm>
+                                <a:off x="0" y="0"/>
+                                <a:ext cx="277025" cy="255435"/>
+                              </a:xfrm>
+                              <a:prstGeom prst="rect">
+                                <a:avLst/>
+                              </a:prstGeom>
+                              <a:solidFill>
+                                <a:schemeClr val="lt1"/>
+                              </a:solidFill>
+                              <a:ln w="6350">
+                                <a:solidFill>
+                                  <a:prstClr val="black"/>
+                                </a:solidFill>
+                              </a:ln>
+                            </wps:spPr>
+                            <wps:txbx>
+                              <w:txbxContent>
+                                <w:p>
+                                  <w:pPr>
+                                    <w:rPr>
+                                      <w:sz w:val="12"/>
+                                      <w:szCs w:val="12"/>
+                                    </w:rPr>
+                                  </w:pPr>
+                                  <w:r>
+                                    <w:rPr>
+                                      <w:sz w:val="12"/>
+                                      <w:szCs w:val="12"/>
+                                    </w:rPr>
+                                    <w:t>F</w:t>
+                                  </w:r>
+                                  <w:r>
+                                    <w:rPr>
+                                      <w:sz w:val="12"/>
+                                      <w:szCs w:val="12"/>
+                                    </w:rPr>
+                                    <w:t>2</w:t>
+                                  </w:r>
+                                </w:p>
+                              </w:txbxContent>
+                            </wps:txbx>
+                            <wps:bodyPr rot="0" spcFirstLastPara="0" vertOverflow="overflow" horzOverflow="overflow" vert="horz" wrap="square" lIns="91440" tIns="45720" rIns="91440" bIns="45720" numCol="1" spcCol="0" rtlCol="0" fromWordArt="0" anchor="t" anchorCtr="0" forceAA="0" compatLnSpc="1">
+                              <a:prstTxWarp prst="textNoShape">
+                                <a:avLst/>
+                              </a:prstTxWarp>
+                              <a:noAutofit/>
+                            </wps:bodyPr>
+                          </wps:wsp>
+                        </a:graphicData>
+                      </a:graphic>
+                      <wp14:sizeRelH relativeFrom="margin">
+                        <wp14:pctWidth>0</wp14:pctWidth>
+                      </wp14:sizeRelH>
+                      <wp14:sizeRelV relativeFrom="margin">
+                        <wp14:pctHeight>0</wp14:pctHeight>
+                      </wp14:sizeRelV>
+                    </wp:anchor>
+                  </w:drawing>
+                </mc:Choice>
+                <mc:Fallback>
+                  <w:pict>
+                    <v:shape w14:anchorId="22308FE0" id="Text Box 52" o:spid="_x0000_s1036" type="#_x0000_t202" style="position:absolute;margin-left:96.6pt;margin-top:12.8pt;width:21.8pt;height:20.1pt;z-index:251705344;visibility:visible;mso-wrap-style:square;mso-width-percent:0;mso-height-percent:0;mso-wrap-distance-left:9pt;mso-wrap-distance-top:0;mso-wrap-distance-right:9pt;mso-wrap-distance-bottom:0;mso-position-horizontal:absolute;mso-position-horizontal-relative:text;mso-position-vertical:absolute;mso-position-vertical-relative:text;mso-width-percent:0;mso-height-percent:0;mso-width-relative:margin;mso-height-relative:margin;v-text-anchor:top" o:gfxdata="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" fillcolor="white [3201]" strokeweight=".5pt">
+                      <v:textbox>
+                        <w:txbxContent>
+                          <w:p>
+                            <w:pPr>
+                              <w:rPr>
+                                <w:sz w:val="12"/>
+                                <w:szCs w:val="12"/>
+                              </w:rPr>
+                            </w:pPr>
+                            <w:r>
+                              <w:rPr>
+                                <w:sz w:val="12"/>
+                                <w:szCs w:val="12"/>
+                              </w:rPr>
+                              <w:t>F</w:t>
+                            </w:r>
+                            <w:r>
+                              <w:rPr>
+                                <w:sz w:val="12"/>
+                                <w:szCs w:val="12"/>
+                              </w:rPr>
+                              <w:t>2</w:t>
+                            </w:r>
+                          </w:p>
+                        </w:txbxContent>
+                      </v:textbox>
+                    </v:shape>
+                  </w:pict>
+                </mc:Fallback>
+              </mc:AlternateContent>
+            </w:r>
+            <w:r>
+              <w:rPr>
+                <w:noProof/>
+              </w:rPr>
+              <mc:AlternateContent>
+                <mc:Choice Requires="wps">
+                  <w:drawing>
+                    <wp:anchor distT="0" distB="0" distL="114300" distR="114300" simplePos="0" relativeHeight="251707392" behindDoc="0" locked="0" layoutInCell="1" allowOverlap="1" wp14:anchorId="0D35B7E2" wp14:editId="2CD911A7">
+                      <wp:simplePos x="0" y="0"/>
+                      <wp:positionH relativeFrom="column">
+                        <wp:posOffset>2626955</wp:posOffset>
+                      </wp:positionH>
+                      <wp:positionV relativeFrom="paragraph">
+                        <wp:posOffset>336321</wp:posOffset>
+                      </wp:positionV>
+                      <wp:extent cx="277025" cy="255435"/>
+                      <wp:effectExtent l="0" t="0" r="27940" b="11430"/>
+                      <wp:wrapNone/>
+                      <wp:docPr id="53" name="Text Box 53"/>
+                      <wp:cNvGraphicFramePr/>
+                      <a:graphic xmlns:a="http://schemas.openxmlformats.org/drawingml/2006/main">
+                        <a:graphicData uri="http://schemas.microsoft.com/office/word/2010/wordprocessingShape">
+                          <wps:wsp>
+                            <wps:cNvSpPr txBox="1"/>
+                            <wps:spPr>
+                              <a:xfrm>
+                                <a:off x="0" y="0"/>
+                                <a:ext cx="277025" cy="255435"/>
+                              </a:xfrm>
+                              <a:prstGeom prst="rect">
+                                <a:avLst/>
+                              </a:prstGeom>
+                              <a:solidFill>
+                                <a:schemeClr val="lt1"/>
+                              </a:solidFill>
+                              <a:ln w="6350">
+                                <a:solidFill>
+                                  <a:prstClr val="black"/>
+                                </a:solidFill>
+                              </a:ln>
+                            </wps:spPr>
+                            <wps:txbx>
+                              <w:txbxContent>
+                                <w:p>
+                                  <w:pPr>
+                                    <w:rPr>
+                                      <w:sz w:val="12"/>
+                                      <w:szCs w:val="12"/>
+                                    </w:rPr>
+                                  </w:pPr>
+                                  <w:r>
+                                    <w:rPr>
+                                      <w:sz w:val="12"/>
+                                      <w:szCs w:val="12"/>
+                                    </w:rPr>
+                                    <w:t>F1</w:t>
+                                  </w:r>
+                                </w:p>
+                              </w:txbxContent>
+                            </wps:txbx>
+                            <wps:bodyPr rot="0" spcFirstLastPara="0" vertOverflow="overflow" horzOverflow="overflow" vert="horz" wrap="square" lIns="91440" tIns="45720" rIns="91440" bIns="45720" numCol="1" spcCol="0" rtlCol="0" fromWordArt="0" anchor="t" anchorCtr="0" forceAA="0" compatLnSpc="1">
+                              <a:prstTxWarp prst="textNoShape">
+                                <a:avLst/>
+                              </a:prstTxWarp>
+                              <a:noAutofit/>
+                            </wps:bodyPr>
+                          </wps:wsp>
+                        </a:graphicData>
+                      </a:graphic>
+                      <wp14:sizeRelH relativeFrom="margin">
+                        <wp14:pctWidth>0</wp14:pctWidth>
+                      </wp14:sizeRelH>
+                      <wp14:sizeRelV relativeFrom="margin">
+                        <wp14:pctHeight>0</wp14:pctHeight>
+                      </wp14:sizeRelV>
+                    </wp:anchor>
+                  </w:drawing>
+                </mc:Choice>
+                <mc:Fallback>
+                  <w:pict>
+                    <v:shape w14:anchorId="0D35B7E2" id="Text Box 53" o:spid="_x0000_s1037" type="#_x0000_t202" style="position:absolute;margin-left:206.85pt;margin-top:26.5pt;width:21.8pt;height:20.1pt;z-index:251707392;visibility:visible;mso-wrap-style:square;mso-width-percent:0;mso-height-percent:0;mso-wrap-distance-left:9pt;mso-wrap-distance-top:0;mso-wrap-distance-right:9pt;mso-wrap-distance-bottom:0;mso-position-horizontal:absolute;mso-position-horizontal-relative:text;mso-position-vertical:absolute;mso-position-vertical-relative:text;mso-width-percent:0;mso-height-percent:0;mso-width-relative:margin;mso-height-relative:margin;v-text-anchor:top" o:gfxdata="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" fillcolor="white [3201]" strokeweight=".5pt">
+                      <v:textbox>
+                        <w:txbxContent>
+                          <w:p>
+                            <w:pPr>
+                              <w:rPr>
+                                <w:sz w:val="12"/>
+                                <w:szCs w:val="12"/>
+                              </w:rPr>
+                            </w:pPr>
+                            <w:r>
+                              <w:rPr>
+                                <w:sz w:val="12"/>
+                                <w:szCs w:val="12"/>
+                              </w:rPr>
+                              <w:t>F1</w:t>
+                            </w:r>
+                          </w:p>
+                        </w:txbxContent>
+                      </v:textbox>
+                    </v:shape>
+                  </w:pict>
+                </mc:Fallback>
+              </mc:AlternateContent>
+            </w:r>
+            <w:r>
+              <w:rPr>
+                <w:noProof/>
+              </w:rPr>
+              <mc:AlternateContent>
+                <mc:Choice Requires="wps">
+                  <w:drawing>
+                    <wp:anchor distT="0" distB="0" distL="114300" distR="114300" simplePos="0" relativeHeight="251701248" behindDoc="0" locked="0" layoutInCell="1" allowOverlap="1" wp14:anchorId="618BA141" wp14:editId="05100A73">
+                      <wp:simplePos x="0" y="0"/>
+                      <wp:positionH relativeFrom="column">
+                        <wp:posOffset>1196852</wp:posOffset>
+                      </wp:positionH>
+                      <wp:positionV relativeFrom="paragraph">
+                        <wp:posOffset>1857947</wp:posOffset>
+                      </wp:positionV>
+                      <wp:extent cx="277025" cy="255435"/>
+                      <wp:effectExtent l="0" t="0" r="27940" b="11430"/>
+                      <wp:wrapNone/>
+                      <wp:docPr id="50" name="Text Box 50"/>
+                      <wp:cNvGraphicFramePr/>
+                      <a:graphic xmlns:a="http://schemas.openxmlformats.org/drawingml/2006/main">
+                        <a:graphicData uri="http://schemas.microsoft.com/office/word/2010/wordprocessingShape">
+                          <wps:wsp>
+                            <wps:cNvSpPr txBox="1"/>
+                            <wps:spPr>
+                              <a:xfrm>
+                                <a:off x="0" y="0"/>
+                                <a:ext cx="277025" cy="255435"/>
+                              </a:xfrm>
+                              <a:prstGeom prst="rect">
+                                <a:avLst/>
+                              </a:prstGeom>
+                              <a:solidFill>
+                                <a:schemeClr val="lt1"/>
+                              </a:solidFill>
+                              <a:ln w="6350">
+                                <a:solidFill>
+                                  <a:prstClr val="black"/>
+                                </a:solidFill>
+                              </a:ln>
+                            </wps:spPr>
+                            <wps:txbx>
+                              <w:txbxContent>
+                                <w:p>
+                                  <w:pPr>
+                                    <w:rPr>
+                                      <w:sz w:val="12"/>
+                                      <w:szCs w:val="12"/>
+                                    </w:rPr>
+                                  </w:pPr>
+                                  <w:r>
+                                    <w:rPr>
+                                      <w:sz w:val="12"/>
+                                      <w:szCs w:val="12"/>
+                                    </w:rPr>
+                                    <w:t>F</w:t>
+                                  </w:r>
+                                  <w:r>
+                                    <w:rPr>
+                                      <w:sz w:val="12"/>
+                                      <w:szCs w:val="12"/>
+                                    </w:rPr>
+                                    <w:t>2</w:t>
+                                  </w:r>
+                                </w:p>
+                              </w:txbxContent>
+                            </wps:txbx>
+                            <wps:bodyPr rot="0" spcFirstLastPara="0" vertOverflow="overflow" horzOverflow="overflow" vert="horz" wrap="square" lIns="91440" tIns="45720" rIns="91440" bIns="45720" numCol="1" spcCol="0" rtlCol="0" fromWordArt="0" anchor="t" anchorCtr="0" forceAA="0" compatLnSpc="1">
+                              <a:prstTxWarp prst="textNoShape">
+                                <a:avLst/>
+                              </a:prstTxWarp>
+                              <a:noAutofit/>
+                            </wps:bodyPr>
+                          </wps:wsp>
+                        </a:graphicData>
+                      </a:graphic>
+                      <wp14:sizeRelH relativeFrom="margin">
+                        <wp14:pctWidth>0</wp14:pctWidth>
+                      </wp14:sizeRelH>
+                      <wp14:sizeRelV relativeFrom="margin">
+                        <wp14:pctHeight>0</wp14:pctHeight>
+                      </wp14:sizeRelV>
+                    </wp:anchor>
+                  </w:drawing>
+                </mc:Choice>
+                <mc:Fallback>
+                  <w:pict>
+                    <v:shape w14:anchorId="618BA141" id="Text Box 50" o:spid="_x0000_s1038" type="#_x0000_t202" style="position:absolute;margin-left:94.25pt;margin-top:146.3pt;width:21.8pt;height:20.1pt;z-index:251701248;visibility:visible;mso-wrap-style:square;mso-width-percent:0;mso-height-percent:0;mso-wrap-distance-left:9pt;mso-wrap-distance-top:0;mso-wrap-distance-right:9pt;mso-wrap-distance-bottom:0;mso-position-horizontal:absolute;mso-position-horizontal-relative:text;mso-position-vertical:absolute;mso-position-vertical-relative:text;mso-width-percent:0;mso-height-percent:0;mso-width-relative:margin;mso-height-relative:margin;v-text-anchor:top" o:gfxdata="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" fillcolor="white [3201]" strokeweight=".5pt">
+                      <v:textbox>
+                        <w:txbxContent>
+                          <w:p>
+                            <w:pPr>
+                              <w:rPr>
+                                <w:sz w:val="12"/>
+                                <w:szCs w:val="12"/>
+                              </w:rPr>
+                            </w:pPr>
+                            <w:r>
+                              <w:rPr>
+                                <w:sz w:val="12"/>
+                                <w:szCs w:val="12"/>
+                              </w:rPr>
+                              <w:t>F</w:t>
+                            </w:r>
+                            <w:r>
+                              <w:rPr>
+                                <w:sz w:val="12"/>
+                                <w:szCs w:val="12"/>
+                              </w:rPr>
+                              <w:t>2</w:t>
+                            </w:r>
+                          </w:p>
+                        </w:txbxContent>
+                      </v:textbox>
+                    </v:shape>
+                  </w:pict>
+                </mc:Fallback>
+              </mc:AlternateContent>
+            </w:r>
+            <w:r>
+              <w:rPr>
+                <w:noProof/>
+              </w:rPr>
+              <mc:AlternateContent>
+                <mc:Choice Requires="wps">
+                  <w:drawing>
+                    <wp:anchor distT="0" distB="0" distL="114300" distR="114300" simplePos="0" relativeHeight="251699200" behindDoc="0" locked="0" layoutInCell="1" allowOverlap="1" wp14:anchorId="39C7CFC1" wp14:editId="316BC6A7">
+                      <wp:simplePos x="0" y="0"/>
+                      <wp:positionH relativeFrom="column">
+                        <wp:posOffset>2639957</wp:posOffset>
+                      </wp:positionH>
+                      <wp:positionV relativeFrom="paragraph">
+                        <wp:posOffset>2040132</wp:posOffset>
+                      </wp:positionV>
+                      <wp:extent cx="277025" cy="255435"/>
+                      <wp:effectExtent l="0" t="0" r="27940" b="11430"/>
+                      <wp:wrapNone/>
+                      <wp:docPr id="47" name="Text Box 47"/>
+                      <wp:cNvGraphicFramePr/>
+                      <a:graphic xmlns:a="http://schemas.openxmlformats.org/drawingml/2006/main">
+                        <a:graphicData uri="http://schemas.microsoft.com/office/word/2010/wordprocessingShape">
+                          <wps:wsp>
+                            <wps:cNvSpPr txBox="1"/>
+                            <wps:spPr>
+                              <a:xfrm>
+                                <a:off x="0" y="0"/>
+                                <a:ext cx="277025" cy="255435"/>
+                              </a:xfrm>
+                              <a:prstGeom prst="rect">
+                                <a:avLst/>
+                              </a:prstGeom>
+                              <a:solidFill>
+                                <a:schemeClr val="lt1"/>
+                              </a:solidFill>
+                              <a:ln w="6350">
+                                <a:solidFill>
+                                  <a:prstClr val="black"/>
+                                </a:solidFill>
+                              </a:ln>
+                            </wps:spPr>
+                            <wps:txbx>
+                              <w:txbxContent>
+                                <w:p>
+                                  <w:pPr>
+                                    <w:rPr>
+                                      <w:sz w:val="12"/>
+                                      <w:szCs w:val="12"/>
+                                    </w:rPr>
+                                  </w:pPr>
+                                  <w:r>
+                                    <w:rPr>
+                                      <w:sz w:val="12"/>
+                                      <w:szCs w:val="12"/>
+                                    </w:rPr>
+                                    <w:t>F1</w:t>
+                                  </w:r>
+                                </w:p>
+                              </w:txbxContent>
+                            </wps:txbx>
+                            <wps:bodyPr rot="0" spcFirstLastPara="0" vertOverflow="overflow" horzOverflow="overflow" vert="horz" wrap="square" lIns="91440" tIns="45720" rIns="91440" bIns="45720" numCol="1" spcCol="0" rtlCol="0" fromWordArt="0" anchor="t" anchorCtr="0" forceAA="0" compatLnSpc="1">
+                              <a:prstTxWarp prst="textNoShape">
+                                <a:avLst/>
+                              </a:prstTxWarp>
+                              <a:noAutofit/>
+                            </wps:bodyPr>
+                          </wps:wsp>
+                        </a:graphicData>
+                      </a:graphic>
+                      <wp14:sizeRelH relativeFrom="margin">
+                        <wp14:pctWidth>0</wp14:pctWidth>
+                      </wp14:sizeRelH>
+                      <wp14:sizeRelV relativeFrom="margin">
+                        <wp14:pctHeight>0</wp14:pctHeight>
+                      </wp14:sizeRelV>
+                    </wp:anchor>
+                  </w:drawing>
+                </mc:Choice>
+                <mc:Fallback>
+                  <w:pict>
+                    <v:shape w14:anchorId="39C7CFC1" id="Text Box 47" o:spid="_x0000_s1039" type="#_x0000_t202" style="position:absolute;margin-left:207.85pt;margin-top:160.65pt;width:21.8pt;height:20.1pt;z-index:251699200;visibility:visible;mso-wrap-style:square;mso-width-percent:0;mso-height-percent:0;mso-wrap-distance-left:9pt;mso-wrap-distance-top:0;mso-wrap-distance-right:9pt;mso-wrap-distance-bottom:0;mso-position-horizontal:absolute;mso-position-horizontal-relative:text;mso-position-vertical:absolute;mso-position-vertical-relative:text;mso-width-percent:0;mso-height-percent:0;mso-width-relative:margin;mso-height-relative:margin;v-text-anchor:top" o:gfxdata="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" fillcolor="white [3201]" strokeweight=".5pt">
+                      <v:textbox>
+                        <w:txbxContent>
+                          <w:p>
+                            <w:pPr>
+                              <w:rPr>
+                                <w:sz w:val="12"/>
+                                <w:szCs w:val="12"/>
+                              </w:rPr>
+                            </w:pPr>
+                            <w:r>
+                              <w:rPr>
+                                <w:sz w:val="12"/>
+                                <w:szCs w:val="12"/>
+                              </w:rPr>
+                              <w:t>F1</w:t>
+                            </w:r>
+                          </w:p>
+                        </w:txbxContent>
+                      </v:textbox>
+                    </v:shape>
+                  </w:pict>
+                </mc:Fallback>
+              </mc:AlternateContent>
+            </w:r>
+            <w:r>
+              <w:rPr>
+                <w:noProof/>
+              </w:rPr>
+              <mc:AlternateContent>
+                <mc:Choice Requires="wps">
+                  <w:drawing>
+                    <wp:anchor distT="0" distB="0" distL="114300" distR="114300" simplePos="0" relativeHeight="251696128" behindDoc="0" locked="0" layoutInCell="1" allowOverlap="1" wp14:anchorId="31624131" wp14:editId="7F0D9F62">
+                      <wp:simplePos x="0" y="0"/>
+                      <wp:positionH relativeFrom="column">
+                        <wp:posOffset>2020420</wp:posOffset>
+                      </wp:positionH>
+                      <wp:positionV relativeFrom="paragraph">
+                        <wp:posOffset>268837</wp:posOffset>
+                      </wp:positionV>
+                      <wp:extent cx="841630" cy="13001"/>
+                      <wp:effectExtent l="0" t="57150" r="15875" b="101600"/>
+                      <wp:wrapNone/>
+                      <wp:docPr id="46" name="Straight Arrow Connector 46"/>
+                      <wp:cNvGraphicFramePr/>
+                      <a:graphic xmlns:a="http://schemas.openxmlformats.org/drawingml/2006/main">
+                        <a:graphicData uri="http://schemas.microsoft.com/office/word/2010/wordprocessingShape">
+                          <wps:wsp>
+                            <wps:cNvCnPr/>
+                            <wps:spPr>
+                              <a:xfrm>
+                                <a:off x="0" y="0"/>
+                                <a:ext cx="841630" cy="13001"/>
+                              </a:xfrm>
+                              <a:prstGeom prst="straightConnector1">
+                                <a:avLst/>
+                              </a:prstGeom>
+                              <a:ln>
+                                <a:tailEnd type="triangle"/>
+                              </a:ln>
+                            </wps:spPr>
+                            <wps:style>
+                              <a:lnRef idx="2">
+                                <a:schemeClr val="accent1"/>
+                              </a:lnRef>
+                              <a:fillRef idx="0">
+                                <a:schemeClr val="accent1"/>
+                              </a:fillRef>
+                              <a:effectRef idx="1">
+                                <a:schemeClr val="accent1"/>
+                              </a:effectRef>
+                              <a:fontRef idx="minor">
+                                <a:schemeClr val="tx1"/>
+                              </a:fontRef>
+                            </wps:style>
+                            <wps:bodyPr/>
+                          </wps:wsp>
+                        </a:graphicData>
+                      </a:graphic>
+                    </wp:anchor>
+                  </w:drawing>
+                </mc:Choice>
+                <mc:Fallback>
+                  <w:pict>
+                    <v:shapetype w14:anchorId="1E8CBA3C" id="_x0000_t32" coordsize="21600,21600" o:spt="32" o:oned="t" path="m,l21600,21600e" filled="f">
+                      <v:path arrowok="t" fillok="f" o:connecttype="none"/>
+                      <o:lock v:ext="edit" shapetype="t"/>
+                    </v:shapetype>
+                    <v:shape id="Straight Arrow Connector 46" o:spid="_x0000_s1026" type="#_x0000_t32" style="position:absolute;margin-left:159.1pt;margin-top:21.15pt;width:66.25pt;height:1pt;z-index:251696128;visibility:visible;mso-wrap-style:square;mso-wrap-distance-left:9pt;mso-wrap-distance-top:0;mso-wrap-distance-right:9pt;mso-wrap-distance-bottom:0;mso-position-horizontal:absolute;mso-position-horizontal-relative:text;mso-position-vertical:absolute;mso-position-vertical-relative:text" o:gfxdata="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" strokecolor="#4472c4 [3204]" strokeweight="1pt">
+                      <v:stroke endarrow="block" joinstyle="miter"/>
+                    </v:shape>
+                  </w:pict>
+                </mc:Fallback>
+              </mc:AlternateContent>
+            </w:r>
+            <w:r>
+              <w:rPr>
+                <w:noProof/>
+              </w:rPr>
+              <mc:AlternateContent>
+                <mc:Choice Requires="wps">
+                  <w:drawing>
+                    <wp:anchor distT="0" distB="0" distL="114300" distR="114300" simplePos="0" relativeHeight="251695104" behindDoc="0" locked="0" layoutInCell="1" allowOverlap="1" wp14:anchorId="4E22B525" wp14:editId="48A87247">
+                      <wp:simplePos x="0" y="0"/>
+                      <wp:positionH relativeFrom="column">
+                        <wp:posOffset>1180594</wp:posOffset>
+                      </wp:positionH>
+                      <wp:positionV relativeFrom="paragraph">
+                        <wp:posOffset>476852</wp:posOffset>
+                      </wp:positionV>
+                      <wp:extent cx="771191" cy="4334"/>
+                      <wp:effectExtent l="38100" t="76200" r="0" b="91440"/>
+                      <wp:wrapNone/>
+                      <wp:docPr id="45" name="Straight Arrow Connector 45"/>
+                      <wp:cNvGraphicFramePr/>
+                      <a:graphic xmlns:a="http://schemas.openxmlformats.org/drawingml/2006/main">
+                        <a:graphicData uri="http://schemas.microsoft.com/office/word/2010/wordprocessingShape">
+                          <wps:wsp>
+                            <wps:cNvCnPr/>
+                            <wps:spPr>
+                              <a:xfrm flipH="1">
+                                <a:off x="0" y="0"/>
+                                <a:ext cx="771191" cy="4334"/>
+                              </a:xfrm>
+                              <a:prstGeom prst="straightConnector1">
+                                <a:avLst/>
+                              </a:prstGeom>
+                              <a:ln>
+                                <a:tailEnd type="triangle"/>
+                              </a:ln>
+                            </wps:spPr>
+                            <wps:style>
+                              <a:lnRef idx="2">
+                                <a:schemeClr val="accent1"/>
+                              </a:lnRef>
+                              <a:fillRef idx="0">
+                                <a:schemeClr val="accent1"/>
+                              </a:fillRef>
+                              <a:effectRef idx="1">
+                                <a:schemeClr val="accent1"/>
+                              </a:effectRef>
+                              <a:fontRef idx="minor">
+                                <a:schemeClr val="tx1"/>
+                              </a:fontRef>
+                            </wps:style>
+                            <wps:bodyPr/>
+                          </wps:wsp>
+                        </a:graphicData>
+                      </a:graphic>
+                    </wp:anchor>
+                  </w:drawing>
+                </mc:Choice>
+                <mc:Fallback>
+                  <w:pict>
+                    <v:shape w14:anchorId="03D868B4" id="Straight Arrow Connector 45" o:spid="_x0000_s1026" type="#_x0000_t32" style="position:absolute;margin-left:92.95pt;margin-top:37.55pt;width:60.7pt;height:.35pt;flip:x;z-index:251695104;visibility:visible;mso-wrap-style:square;mso-wrap-distance-left:9pt;mso-wrap-distance-top:0;mso-wrap-distance-right:9pt;mso-wrap-distance-bottom:0;mso-position-horizontal:absolute;mso-position-horizontal-relative:text;mso-position-vertical:absolute;mso-position-vertical-relative:text" o:gfxdata="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" strokecolor="#4472c4 [3204]" strokeweight="1pt">
+                      <v:stroke endarrow="block" joinstyle="miter"/>
+                    </v:shape>
+                  </w:pict>
+                </mc:Fallback>
+              </mc:AlternateContent>
+            </w:r>
+            <w:r>
+              <w:rPr>
+                <w:noProof/>
+              </w:rPr>
+              <mc:AlternateContent>
+                <mc:Choice Requires="wps">
+                  <w:drawing>
+                    <wp:anchor distT="0" distB="0" distL="114300" distR="114300" simplePos="0" relativeHeight="251694080" behindDoc="0" locked="0" layoutInCell="1" allowOverlap="1" wp14:anchorId="21A159D2" wp14:editId="0134FB6B">
+                      <wp:simplePos x="0" y="0"/>
+                      <wp:positionH relativeFrom="column">
+                        <wp:posOffset>2025656</wp:posOffset>
+                      </wp:positionH>
+                      <wp:positionV relativeFrom="paragraph">
+                        <wp:posOffset>264503</wp:posOffset>
+                      </wp:positionV>
+                      <wp:extent cx="8667" cy="1737793"/>
+                      <wp:effectExtent l="38100" t="38100" r="67945" b="15240"/>
+                      <wp:wrapNone/>
+                      <wp:docPr id="44" name="Straight Arrow Connector 44"/>
+                      <wp:cNvGraphicFramePr/>
+                      <a:graphic xmlns:a="http://schemas.openxmlformats.org/drawingml/2006/main">
+                        <a:graphicData uri="http://schemas.microsoft.com/office/word/2010/wordprocessingShape">
+                          <wps:wsp>
+                            <wps:cNvCnPr/>
+                            <wps:spPr>
+                              <a:xfrm flipV="1">
+                                <a:off x="0" y="0"/>
+                                <a:ext cx="8667" cy="1737793"/>
+                              </a:xfrm>
+                              <a:prstGeom prst="straightConnector1">
+                                <a:avLst/>
+                              </a:prstGeom>
+                              <a:ln>
+                                <a:tailEnd type="triangle"/>
+                              </a:ln>
+                            </wps:spPr>
+                            <wps:style>
+                              <a:lnRef idx="2">
+                                <a:schemeClr val="accent1"/>
+                              </a:lnRef>
+                              <a:fillRef idx="0">
+                                <a:schemeClr val="accent1"/>
+                              </a:fillRef>
+                              <a:effectRef idx="1">
+                                <a:schemeClr val="accent1"/>
+                              </a:effectRef>
+                              <a:fontRef idx="minor">
+                                <a:schemeClr val="tx1"/>
+                              </a:fontRef>
+                            </wps:style>
+                            <wps:bodyPr/>
+                          </wps:wsp>
+                        </a:graphicData>
+                      </a:graphic>
+                    </wp:anchor>
+                  </w:drawing>
+                </mc:Choice>
+                <mc:Fallback>
+                  <w:pict>
+                    <v:shape w14:anchorId="6F8F24F9" id="Straight Arrow Connector 44" o:spid="_x0000_s1026" type="#_x0000_t32" style="position:absolute;margin-left:159.5pt;margin-top:20.85pt;width:.7pt;height:136.85pt;flip:y;z-index:251694080;visibility:visible;mso-wrap-style:square;mso-wrap-distance-left:9pt;mso-wrap-distance-top:0;mso-wrap-distance-right:9pt;mso-wrap-distance-bottom:0;mso-position-horizontal:absolute;mso-position-horizontal-relative:text;mso-position-vertical:absolute;mso-position-vertical-relative:text" o:gfxdata="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" strokecolor="#4472c4 [3204]" strokeweight="1pt">
+                      <v:stroke endarrow="block" joinstyle="miter"/>
+                    </v:shape>
+                  </w:pict>
+                </mc:Fallback>
+              </mc:AlternateContent>
+            </w:r>
+            <w:r>
+              <w:rPr>
+                <w:noProof/>
+              </w:rPr>
+              <mc:AlternateContent>
+                <mc:Choice Requires="wps">
+                  <w:drawing>
+                    <wp:anchor distT="0" distB="0" distL="114300" distR="114300" simplePos="0" relativeHeight="251693056" behindDoc="0" locked="0" layoutInCell="1" allowOverlap="1" wp14:anchorId="767B6AB3" wp14:editId="689DE161">
+                      <wp:simplePos x="0" y="0"/>
+                      <wp:positionH relativeFrom="column">
+                        <wp:posOffset>1193595</wp:posOffset>
+                      </wp:positionH>
+                      <wp:positionV relativeFrom="paragraph">
+                        <wp:posOffset>1763946</wp:posOffset>
+                      </wp:positionV>
+                      <wp:extent cx="758389" cy="13001"/>
+                      <wp:effectExtent l="0" t="57150" r="22860" b="101600"/>
+                      <wp:wrapNone/>
+                      <wp:docPr id="43" name="Straight Arrow Connector 43"/>
+                      <wp:cNvGraphicFramePr/>
+                      <a:graphic xmlns:a="http://schemas.openxmlformats.org/drawingml/2006/main">
+                        <a:graphicData uri="http://schemas.microsoft.com/office/word/2010/wordprocessingShape">
+                          <wps:wsp>
+                            <wps:cNvCnPr/>
+                            <wps:spPr>
+                              <a:xfrm>
+                                <a:off x="0" y="0"/>
+                                <a:ext cx="758389" cy="13001"/>
+                              </a:xfrm>
+                              <a:prstGeom prst="straightConnector1">
+                                <a:avLst/>
+                              </a:prstGeom>
+                              <a:ln>
+                                <a:tailEnd type="triangle"/>
+                              </a:ln>
+                            </wps:spPr>
+                            <wps:style>
+                              <a:lnRef idx="2">
+                                <a:schemeClr val="accent1"/>
+                              </a:lnRef>
+                              <a:fillRef idx="0">
+                                <a:schemeClr val="accent1"/>
+                              </a:fillRef>
+                              <a:effectRef idx="1">
+                                <a:schemeClr val="accent1"/>
+                              </a:effectRef>
+                              <a:fontRef idx="minor">
+                                <a:schemeClr val="tx1"/>
+                              </a:fontRef>
+                            </wps:style>
+                            <wps:bodyPr/>
+                          </wps:wsp>
+                        </a:graphicData>
+                      </a:graphic>
+                      <wp14:sizeRelH relativeFrom="margin">
+                        <wp14:pctWidth>0</wp14:pctWidth>
+                      </wp14:sizeRelH>
+                      <wp14:sizeRelV relativeFrom="margin">
+                        <wp14:pctHeight>0</wp14:pctHeight>
+                      </wp14:sizeRelV>
+                    </wp:anchor>
+                  </w:drawing>
+                </mc:Choice>
+                <mc:Fallback>
+                  <w:pict>
+                    <v:shape w14:anchorId="542C3752" id="Straight Arrow Connector 43" o:spid="_x0000_s1026" type="#_x0000_t32" style="position:absolute;margin-left:94pt;margin-top:138.9pt;width:59.7pt;height:1pt;z-index:251693056;visibility:visible;mso-wrap-style:square;mso-width-percent:0;mso-height-percent:0;mso-wrap-distance-left:9pt;mso-wrap-distance-top:0;mso-wrap-distance-right:9pt;mso-wrap-distance-bottom:0;mso-position-horizontal:absolute;mso-position-horizontal-relative:text;mso-position-vertical:absolute;mso-position-vertical-relative:text;mso-width-percent:0;mso-height-percent:0;mso-width-relative:margin;mso-height-relative:margin" o:gfxdata="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" strokecolor="#4472c4 [3204]" strokeweight="1pt">
+                      <v:stroke endarrow="block" joinstyle="miter"/>
+                    </v:shape>
+                  </w:pict>
+                </mc:Fallback>
+              </mc:AlternateContent>
+            </w:r>
+            <w:r>
+              <w:rPr>
+                <w:noProof/>
+              </w:rPr>
+              <mc:AlternateContent>
+                <mc:Choice Requires="wps">
+                  <w:drawing>
+                    <wp:anchor distT="0" distB="0" distL="114300" distR="114300" simplePos="0" relativeHeight="251692032" behindDoc="0" locked="0" layoutInCell="1" allowOverlap="1" wp14:anchorId="79AE50E0" wp14:editId="0BDC3835">
+                      <wp:simplePos x="0" y="0"/>
+                      <wp:positionH relativeFrom="column">
+                        <wp:posOffset>2021322</wp:posOffset>
+                      </wp:positionH>
+                      <wp:positionV relativeFrom="paragraph">
+                        <wp:posOffset>1997963</wp:posOffset>
+                      </wp:positionV>
+                      <wp:extent cx="801725" cy="0"/>
+                      <wp:effectExtent l="38100" t="76200" r="0" b="95250"/>
+                      <wp:wrapNone/>
+                      <wp:docPr id="42" name="Straight Arrow Connector 42"/>
+                      <wp:cNvGraphicFramePr/>
+                      <a:graphic xmlns:a="http://schemas.openxmlformats.org/drawingml/2006/main">
+                        <a:graphicData uri="http://schemas.microsoft.com/office/word/2010/wordprocessingShape">
+                          <wps:wsp>
+                            <wps:cNvCnPr/>
+                            <wps:spPr>
+                              <a:xfrm flipH="1">
+                                <a:off x="0" y="0"/>
+                                <a:ext cx="801725" cy="0"/>
+                              </a:xfrm>
+                              <a:prstGeom prst="straightConnector1">
+                                <a:avLst/>
+                              </a:prstGeom>
+                              <a:ln>
+                                <a:tailEnd type="triangle"/>
+                              </a:ln>
+                            </wps:spPr>
+                            <wps:style>
+                              <a:lnRef idx="2">
+                                <a:schemeClr val="accent1"/>
+                              </a:lnRef>
+                              <a:fillRef idx="0">
+                                <a:schemeClr val="accent1"/>
+                              </a:fillRef>
+                              <a:effectRef idx="1">
+                                <a:schemeClr val="accent1"/>
+                              </a:effectRef>
+                              <a:fontRef idx="minor">
+                                <a:schemeClr val="tx1"/>
+                              </a:fontRef>
+                            </wps:style>
+                            <wps:bodyPr/>
+                          </wps:wsp>
+                        </a:graphicData>
+                      </a:graphic>
+                    </wp:anchor>
+                  </w:drawing>
+                </mc:Choice>
+                <mc:Fallback>
+                  <w:pict>
+                    <v:shape w14:anchorId="35805B1F" id="Straight Arrow Connector 42" o:spid="_x0000_s1026" type="#_x0000_t32" style="position:absolute;margin-left:159.15pt;margin-top:157.3pt;width:63.15pt;height:0;flip:x;z-index:251692032;visibility:visible;mso-wrap-style:square;mso-wrap-distance-left:9pt;mso-wrap-distance-top:0;mso-wrap-distance-right:9pt;mso-wrap-distance-bottom:0;mso-position-horizontal:absolute;mso-position-horizontal-relative:text;mso-position-vertical:absolute;mso-position-vertical-relative:text" o:gfxdata="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" strokecolor="#4472c4 [3204]" strokeweight="1pt">
+                      <v:stroke endarrow="block" joinstyle="miter"/>
+                    </v:shape>
+                  </w:pict>
+                </mc:Fallback>
+              </mc:AlternateContent>
+            </w:r>
             <w:r>
               <w:rPr>
                 <w:noProof/>
@@ -3228,7 +4174,7 @@
                           <pic:cNvPicPr/>
                         </pic:nvPicPr>
                         <pic:blipFill>
-                          <a:blip r:embed="rId29"/>
+                          <a:blip r:embed="rId30"/>
                           <a:stretch>
                             <a:fillRect/>
                           </a:stretch>
@@ -3271,14 +4217,22 @@
           <w:p/>
           <w:p/>
           <w:p/>
-          <w:p/>
-          <w:p/>
-          <w:p/>
-          <w:p/>
           <w:p>
             <w:bookmarkStart w:id="0" w:name="_GoBack"/>
             <w:bookmarkEnd w:id="0"/>
           </w:p>
+          <w:p/>
+          <w:p/>
+          <w:p/>
+          <w:p/>
+          <w:p/>
+          <w:p/>
+          <w:p/>
+          <w:p/>
+          <w:p/>
+          <w:p/>
+          <w:p/>
+          <w:p/>
           <w:p/>
           <w:p/>
           <w:p/>
@@ -3289,8 +4243,8 @@
     </w:tbl>
     <w:p/>
     <w:sectPr>
-      <w:headerReference w:type="default" r:id="rId30"/>
-      <w:footerReference w:type="default" r:id="rId31"/>
+      <w:headerReference w:type="default" r:id="rId31"/>
+      <w:footerReference w:type="default" r:id="rId32"/>
       <w:pgSz w:w="12240" w:h="15840"/>
       <w:pgMar w:top="720" w:right="720" w:bottom="720" w:left="720" w:header="288" w:footer="288" w:gutter="0"/>
       <w:cols w:space="720"/>

</xml_diff>